<commit_message>
added some information in console apps
</commit_message>
<xml_diff>
--- a/2 step/консольные приложения.docx
+++ b/2 step/консольные приложения.docx
@@ -78,6 +78,217 @@
           <w:sz w:val="28"/>
           <w:szCs w:val="28"/>
         </w:rPr>
+        <w:t>Интерпретатор командной строки</w:t>
+      </w:r>
+      <w:r>
+        <w:rPr>
+          <w:rFonts w:ascii="Times New Roman" w:hAnsi="Times New Roman" w:cs="Times New Roman"/>
+          <w:sz w:val="28"/>
+          <w:szCs w:val="28"/>
+        </w:rPr>
+        <w:t xml:space="preserve">, или </w:t>
+      </w:r>
+      <w:proofErr w:type="spellStart"/>
+      <w:r>
+        <w:rPr>
+          <w:rFonts w:ascii="Times New Roman" w:hAnsi="Times New Roman" w:cs="Times New Roman"/>
+          <w:sz w:val="28"/>
+          <w:szCs w:val="28"/>
+        </w:rPr>
+        <w:t>shell</w:t>
+      </w:r>
+      <w:proofErr w:type="spellEnd"/>
+      <w:r>
+        <w:rPr>
+          <w:rFonts w:ascii="Times New Roman" w:hAnsi="Times New Roman" w:cs="Times New Roman"/>
+          <w:sz w:val="28"/>
+          <w:szCs w:val="28"/>
+        </w:rPr>
+        <w:t xml:space="preserve"> (</w:t>
+      </w:r>
+      <w:proofErr w:type="spellStart"/>
+      <w:r>
+        <w:rPr>
+          <w:rFonts w:ascii="Times New Roman" w:hAnsi="Times New Roman" w:cs="Times New Roman"/>
+          <w:sz w:val="28"/>
+          <w:szCs w:val="28"/>
+        </w:rPr>
+        <w:t>shell</w:t>
+      </w:r>
+      <w:proofErr w:type="spellEnd"/>
+      <w:r>
+        <w:rPr>
+          <w:rFonts w:ascii="Times New Roman" w:hAnsi="Times New Roman" w:cs="Times New Roman"/>
+          <w:sz w:val="28"/>
+          <w:szCs w:val="28"/>
+        </w:rPr>
+        <w:t xml:space="preserve"> -- оболочка) -- эта та программа, которая принимает команды от пользователя и исполняет их.</w:t>
+      </w:r>
+    </w:p>
+    <w:p>
+      <w:pPr>
+        <w:rPr>
+          <w:rFonts w:ascii="Times New Roman" w:hAnsi="Times New Roman" w:cs="Times New Roman"/>
+          <w:sz w:val="28"/>
+          <w:szCs w:val="28"/>
+        </w:rPr>
+      </w:pPr>
+      <w:r>
+        <w:rPr>
+          <w:rFonts w:ascii="Times New Roman" w:hAnsi="Times New Roman" w:cs="Times New Roman"/>
+          <w:sz w:val="28"/>
+          <w:szCs w:val="28"/>
+        </w:rPr>
+        <w:t xml:space="preserve">Кроме того, </w:t>
+      </w:r>
+      <w:proofErr w:type="spellStart"/>
+      <w:r>
+        <w:rPr>
+          <w:rFonts w:ascii="Times New Roman" w:hAnsi="Times New Roman" w:cs="Times New Roman"/>
+          <w:sz w:val="28"/>
+          <w:szCs w:val="28"/>
+        </w:rPr>
+        <w:t>shell</w:t>
+      </w:r>
+      <w:proofErr w:type="spellEnd"/>
+      <w:r>
+        <w:rPr>
+          <w:rFonts w:ascii="Times New Roman" w:hAnsi="Times New Roman" w:cs="Times New Roman"/>
+          <w:sz w:val="28"/>
+          <w:szCs w:val="28"/>
+        </w:rPr>
+        <w:t xml:space="preserve"> </w:t>
+      </w:r>
+      <w:proofErr w:type="gramStart"/>
+      <w:r>
+        <w:rPr>
+          <w:rFonts w:ascii="Times New Roman" w:hAnsi="Times New Roman" w:cs="Times New Roman"/>
+          <w:sz w:val="28"/>
+          <w:szCs w:val="28"/>
+        </w:rPr>
+        <w:t>-</w:t>
+      </w:r>
+      <w:r>
+        <w:rPr>
+          <w:rFonts w:ascii="Times New Roman" w:hAnsi="Times New Roman" w:cs="Times New Roman"/>
+          <w:sz w:val="28"/>
+          <w:szCs w:val="28"/>
+        </w:rPr>
+        <w:t xml:space="preserve"> это</w:t>
+      </w:r>
+      <w:proofErr w:type="gramEnd"/>
+      <w:r>
+        <w:rPr>
+          <w:rFonts w:ascii="Times New Roman" w:hAnsi="Times New Roman" w:cs="Times New Roman"/>
+          <w:sz w:val="28"/>
+          <w:szCs w:val="28"/>
+        </w:rPr>
+        <w:t xml:space="preserve"> специализированный язык программирования, в котором есть переменные, конструкции </w:t>
+      </w:r>
+      <w:proofErr w:type="spellStart"/>
+      <w:r>
+        <w:rPr>
+          <w:rFonts w:ascii="Times New Roman" w:hAnsi="Times New Roman" w:cs="Times New Roman"/>
+          <w:sz w:val="28"/>
+          <w:szCs w:val="28"/>
+        </w:rPr>
+        <w:t>while</w:t>
+      </w:r>
+      <w:proofErr w:type="spellEnd"/>
+      <w:r>
+        <w:rPr>
+          <w:rFonts w:ascii="Times New Roman" w:hAnsi="Times New Roman" w:cs="Times New Roman"/>
+          <w:sz w:val="28"/>
+          <w:szCs w:val="28"/>
+        </w:rPr>
+        <w:t xml:space="preserve">, </w:t>
+      </w:r>
+      <w:proofErr w:type="spellStart"/>
+      <w:r>
+        <w:rPr>
+          <w:rFonts w:ascii="Times New Roman" w:hAnsi="Times New Roman" w:cs="Times New Roman"/>
+          <w:sz w:val="28"/>
+          <w:szCs w:val="28"/>
+        </w:rPr>
+        <w:t>if</w:t>
+      </w:r>
+      <w:proofErr w:type="spellEnd"/>
+      <w:r>
+        <w:rPr>
+          <w:rFonts w:ascii="Times New Roman" w:hAnsi="Times New Roman" w:cs="Times New Roman"/>
+          <w:sz w:val="28"/>
+          <w:szCs w:val="28"/>
+        </w:rPr>
+        <w:t xml:space="preserve">, </w:t>
+      </w:r>
+      <w:proofErr w:type="spellStart"/>
+      <w:r>
+        <w:rPr>
+          <w:rFonts w:ascii="Times New Roman" w:hAnsi="Times New Roman" w:cs="Times New Roman"/>
+          <w:sz w:val="28"/>
+          <w:szCs w:val="28"/>
+        </w:rPr>
+        <w:t>for</w:t>
+      </w:r>
+      <w:proofErr w:type="spellEnd"/>
+      <w:r>
+        <w:rPr>
+          <w:rFonts w:ascii="Times New Roman" w:hAnsi="Times New Roman" w:cs="Times New Roman"/>
+          <w:sz w:val="28"/>
+          <w:szCs w:val="28"/>
+        </w:rPr>
+        <w:t xml:space="preserve"> и т.д., функции и много чего еще.</w:t>
+      </w:r>
+    </w:p>
+    <w:p>
+      <w:pPr>
+        <w:rPr>
+          <w:rFonts w:ascii="Times New Roman" w:hAnsi="Times New Roman" w:cs="Times New Roman"/>
+          <w:sz w:val="28"/>
+          <w:szCs w:val="28"/>
+        </w:rPr>
+      </w:pPr>
+      <w:r>
+        <w:rPr>
+          <w:rFonts w:ascii="Times New Roman" w:hAnsi="Times New Roman" w:cs="Times New Roman"/>
+          <w:sz w:val="28"/>
+          <w:szCs w:val="28"/>
+        </w:rPr>
+        <w:t xml:space="preserve">В основном функционал интерпретатора заключается в предоставлении пользователю возможности </w:t>
+      </w:r>
+      <w:r>
+        <w:rPr>
+          <w:rFonts w:ascii="Times New Roman" w:hAnsi="Times New Roman" w:cs="Times New Roman"/>
+          <w:sz w:val="28"/>
+          <w:szCs w:val="28"/>
+        </w:rPr>
+        <w:t>запускать другие приложения.</w:t>
+      </w:r>
+    </w:p>
+    <w:p>
+      <w:pPr>
+        <w:rPr>
+          <w:rFonts w:ascii="Times New Roman" w:hAnsi="Times New Roman" w:cs="Times New Roman"/>
+          <w:sz w:val="28"/>
+          <w:szCs w:val="28"/>
+        </w:rPr>
+      </w:pPr>
+    </w:p>
+    <w:p>
+      <w:pPr>
+        <w:rPr>
+          <w:rFonts w:ascii="Times New Roman" w:hAnsi="Times New Roman" w:cs="Times New Roman"/>
+          <w:sz w:val="28"/>
+          <w:szCs w:val="28"/>
+        </w:rPr>
+      </w:pPr>
+      <w:r>
+        <w:rPr>
+          <w:rFonts w:ascii="Times New Roman" w:hAnsi="Times New Roman" w:cs="Times New Roman"/>
+          <w:i/>
+          <w:sz w:val="28"/>
+          <w:szCs w:val="28"/>
+        </w:rPr>
         <w:t>Поток — это байтовая последовательность, передаваемая в про</w:t>
       </w:r>
       <w:r>
@@ -90,6 +301,59 @@
         <w:softHyphen/>
         <w:t>цессе ввода-вывода.</w:t>
       </w:r>
+      <w:r>
+        <w:rPr>
+          <w:rFonts w:ascii="Times New Roman" w:hAnsi="Times New Roman" w:cs="Times New Roman"/>
+          <w:i/>
+          <w:sz w:val="28"/>
+          <w:szCs w:val="28"/>
+        </w:rPr>
+        <w:t xml:space="preserve"> </w:t>
+      </w:r>
+      <w:r>
+        <w:rPr>
+          <w:rFonts w:ascii="Times New Roman" w:hAnsi="Times New Roman" w:cs="Times New Roman"/>
+          <w:sz w:val="28"/>
+          <w:szCs w:val="28"/>
+        </w:rPr>
+        <w:t>(</w:t>
+      </w:r>
+      <w:r>
+        <w:rPr>
+          <w:rFonts w:ascii="Times New Roman" w:hAnsi="Times New Roman" w:cs="Times New Roman"/>
+          <w:sz w:val="28"/>
+          <w:szCs w:val="28"/>
+        </w:rPr>
+        <w:t xml:space="preserve">Название произошло от </w:t>
+      </w:r>
+      <w:proofErr w:type="spellStart"/>
+      <w:proofErr w:type="gramStart"/>
+      <w:r>
+        <w:rPr>
+          <w:rFonts w:ascii="Times New Roman" w:hAnsi="Times New Roman" w:cs="Times New Roman"/>
+          <w:sz w:val="28"/>
+          <w:szCs w:val="28"/>
+        </w:rPr>
+        <w:t>того,что</w:t>
+      </w:r>
+      <w:proofErr w:type="spellEnd"/>
+      <w:proofErr w:type="gramEnd"/>
+      <w:r>
+        <w:rPr>
+          <w:rFonts w:ascii="Times New Roman" w:hAnsi="Times New Roman" w:cs="Times New Roman"/>
+          <w:sz w:val="28"/>
+          <w:szCs w:val="28"/>
+        </w:rPr>
+        <w:t xml:space="preserve"> информация вводится и выводится в виде потока байтов – символ за символом.</w:t>
+      </w:r>
+      <w:r>
+        <w:rPr>
+          <w:rFonts w:ascii="Times New Roman" w:hAnsi="Times New Roman" w:cs="Times New Roman"/>
+          <w:sz w:val="28"/>
+          <w:szCs w:val="28"/>
+        </w:rPr>
+        <w:t>)</w:t>
+      </w:r>
     </w:p>
     <w:p>
       <w:pPr>
@@ -362,6 +626,7 @@
           <w:sz w:val="28"/>
           <w:szCs w:val="28"/>
         </w:rPr>
+        <w:lastRenderedPageBreak/>
         <w:t>цепочка консольных приложений, так называемые скрипты, где перенаправлен вывод из одного приложения в ввод другого.</w:t>
       </w:r>
     </w:p>
@@ -439,7 +704,7 @@
           <w:b/>
           <w:sz w:val="32"/>
           <w:szCs w:val="32"/>
-          <w:lang w:val="en-US" w:eastAsia="ru-RU"/>
+          <w:lang w:eastAsia="ru-RU"/>
         </w:rPr>
       </w:pPr>
       <w:proofErr w:type="spellStart"/>
@@ -509,7 +774,6 @@
           <w:szCs w:val="28"/>
           <w:shd w:val="clear" w:color="auto" w:fill="FFFFFF"/>
         </w:rPr>
-        <w:lastRenderedPageBreak/>
         <w:t>Операционная система позволяет</w:t>
       </w:r>
       <w:r>
@@ -773,6 +1037,17 @@
           <w:szCs w:val="28"/>
           <w:shd w:val="clear" w:color="auto" w:fill="FFFFFF"/>
         </w:rPr>
+        <w:t>&gt;</w:t>
+      </w:r>
+      <w:r>
+        <w:rPr>
+          <w:rFonts w:ascii="Times New Roman" w:hAnsi="Times New Roman" w:cs="Times New Roman"/>
+          <w:b/>
+          <w:color w:val="000000"/>
+          <w:sz w:val="28"/>
+          <w:szCs w:val="28"/>
+          <w:shd w:val="clear" w:color="auto" w:fill="FFFFFF"/>
+        </w:rPr>
         <w:t xml:space="preserve"> </w:t>
       </w:r>
       <w:proofErr w:type="spellStart"/>
@@ -1041,8 +1316,37 @@
         </w:rPr>
         <w:t xml:space="preserve">. </w:t>
       </w:r>
-      <w:bookmarkStart w:id="0" w:name="_GoBack"/>
-      <w:bookmarkEnd w:id="0"/>
+      <w:r>
+        <w:rPr>
+          <w:rFonts w:ascii="Times New Roman" w:hAnsi="Times New Roman" w:cs="Times New Roman"/>
+          <w:b/>
+          <w:color w:val="000000"/>
+          <w:sz w:val="28"/>
+          <w:szCs w:val="28"/>
+          <w:shd w:val="clear" w:color="auto" w:fill="FFFFFF"/>
+        </w:rPr>
+        <w:t xml:space="preserve"> </w:t>
+      </w:r>
+      <w:r>
+        <w:rPr>
+          <w:rFonts w:ascii="Times New Roman" w:hAnsi="Times New Roman" w:cs="Times New Roman"/>
+          <w:color w:val="000000"/>
+          <w:sz w:val="28"/>
+          <w:szCs w:val="28"/>
+          <w:shd w:val="clear" w:color="auto" w:fill="FFFFFF"/>
+        </w:rPr>
+        <w:t xml:space="preserve">Выражение в круглых скобках выполняется в отдельном </w:t>
+      </w:r>
+      <w:r>
+        <w:rPr>
+          <w:rFonts w:ascii="Times New Roman" w:hAnsi="Times New Roman" w:cs="Times New Roman"/>
+          <w:color w:val="000000"/>
+          <w:sz w:val="28"/>
+          <w:szCs w:val="28"/>
+          <w:shd w:val="clear" w:color="auto" w:fill="FFFFFF"/>
+        </w:rPr>
+        <w:t>потоке, а в фигурных в том же.</w:t>
+      </w:r>
     </w:p>
     <w:p>
       <w:pPr>
@@ -1334,6 +1638,7 @@
           <w:szCs w:val="28"/>
           <w:shd w:val="clear" w:color="auto" w:fill="FFFFFF"/>
         </w:rPr>
+        <w:lastRenderedPageBreak/>
         <w:t>Скрипты:</w:t>
       </w:r>
     </w:p>
@@ -1360,6 +1665,414 @@
         </w:rPr>
         <w:t>Консольных программ масса, и они используются часто для того, чтобы упростить рутинные действия пользователя. Дело в том, что с ними можно обращаться точно так же, как и с обычными командами. А те, в свою очередь, можно записать в специальный текстовый файл с расширением BAT или CMD (такой файл называется командным), и их можно потом выполнить все сразу как обычную программу - достаточно запустить командный файл.</w:t>
       </w:r>
+    </w:p>
+    <w:p>
+      <w:pPr>
+        <w:shd w:val="clear" w:color="auto" w:fill="FFFFFF"/>
+        <w:spacing w:before="240" w:after="240" w:line="240" w:lineRule="auto"/>
+        <w:jc w:val="both"/>
+        <w:rPr>
+          <w:rFonts w:ascii="Times New Roman" w:hAnsi="Times New Roman" w:cs="Times New Roman"/>
+          <w:color w:val="000000"/>
+          <w:sz w:val="28"/>
+          <w:szCs w:val="28"/>
+          <w:shd w:val="clear" w:color="auto" w:fill="FFFFFF"/>
+        </w:rPr>
+      </w:pPr>
+    </w:p>
+    <w:p>
+      <w:pPr>
+        <w:shd w:val="clear" w:color="auto" w:fill="FFFFFF"/>
+        <w:spacing w:before="240" w:after="240" w:line="240" w:lineRule="auto"/>
+        <w:jc w:val="both"/>
+        <w:rPr>
+          <w:rFonts w:ascii="Times New Roman" w:hAnsi="Times New Roman" w:cs="Times New Roman"/>
+          <w:color w:val="000000"/>
+          <w:sz w:val="28"/>
+          <w:szCs w:val="28"/>
+          <w:shd w:val="clear" w:color="auto" w:fill="FFFFFF"/>
+        </w:rPr>
+      </w:pPr>
+      <w:r>
+        <w:rPr>
+          <w:rFonts w:ascii="Times New Roman" w:hAnsi="Times New Roman" w:cs="Times New Roman"/>
+          <w:color w:val="000000"/>
+          <w:sz w:val="28"/>
+          <w:szCs w:val="28"/>
+          <w:shd w:val="clear" w:color="auto" w:fill="FFFFFF"/>
+        </w:rPr>
+        <w:t xml:space="preserve">Для получения справочной информации используется команда </w:t>
+      </w:r>
+      <w:r>
+        <w:rPr>
+          <w:rFonts w:ascii="Times New Roman" w:hAnsi="Times New Roman" w:cs="Times New Roman"/>
+          <w:b/>
+          <w:color w:val="000000"/>
+          <w:sz w:val="28"/>
+          <w:szCs w:val="28"/>
+          <w:shd w:val="clear" w:color="auto" w:fill="FFFFFF"/>
+          <w:lang w:val="en-US"/>
+        </w:rPr>
+        <w:t>help</w:t>
+      </w:r>
+      <w:r>
+        <w:rPr>
+          <w:rFonts w:ascii="Times New Roman" w:hAnsi="Times New Roman" w:cs="Times New Roman"/>
+          <w:color w:val="000000"/>
+          <w:sz w:val="28"/>
+          <w:szCs w:val="28"/>
+          <w:shd w:val="clear" w:color="auto" w:fill="FFFFFF"/>
+        </w:rPr>
+        <w:t>. На экран выведется список основных команд.</w:t>
+      </w:r>
+      <w:bookmarkStart w:id="0" w:name="_GoBack"/>
+      <w:bookmarkEnd w:id="0"/>
+    </w:p>
+    <w:p>
+      <w:pPr>
+        <w:shd w:val="clear" w:color="auto" w:fill="FFFFFF"/>
+        <w:spacing w:before="240" w:after="240" w:line="240" w:lineRule="auto"/>
+        <w:jc w:val="both"/>
+        <w:rPr>
+          <w:rFonts w:ascii="Times New Roman" w:hAnsi="Times New Roman" w:cs="Times New Roman"/>
+          <w:color w:val="000000"/>
+          <w:sz w:val="28"/>
+          <w:szCs w:val="28"/>
+          <w:shd w:val="clear" w:color="auto" w:fill="FFFFFF"/>
+        </w:rPr>
+      </w:pPr>
+      <w:r>
+        <w:rPr>
+          <w:rFonts w:ascii="Times New Roman" w:hAnsi="Times New Roman" w:cs="Times New Roman"/>
+          <w:color w:val="000000"/>
+          <w:sz w:val="28"/>
+          <w:szCs w:val="28"/>
+          <w:shd w:val="clear" w:color="auto" w:fill="FFFFFF"/>
+        </w:rPr>
+        <w:t xml:space="preserve">Для того, чтобы получить справочную информацию об определенной команде можно использовать </w:t>
+      </w:r>
+      <w:r>
+        <w:rPr>
+          <w:rFonts w:ascii="Times New Roman" w:hAnsi="Times New Roman" w:cs="Times New Roman"/>
+          <w:b/>
+          <w:color w:val="000000"/>
+          <w:sz w:val="28"/>
+          <w:szCs w:val="28"/>
+          <w:shd w:val="clear" w:color="auto" w:fill="FFFFFF"/>
+          <w:lang w:val="en-US"/>
+        </w:rPr>
+        <w:t>command</w:t>
+      </w:r>
+      <w:r>
+        <w:rPr>
+          <w:rFonts w:ascii="Times New Roman" w:hAnsi="Times New Roman" w:cs="Times New Roman"/>
+          <w:b/>
+          <w:color w:val="000000"/>
+          <w:sz w:val="28"/>
+          <w:szCs w:val="28"/>
+          <w:shd w:val="clear" w:color="auto" w:fill="FFFFFF"/>
+        </w:rPr>
+        <w:t xml:space="preserve"> </w:t>
+      </w:r>
+      <w:proofErr w:type="gramStart"/>
+      <w:r>
+        <w:rPr>
+          <w:rFonts w:ascii="Times New Roman" w:hAnsi="Times New Roman" w:cs="Times New Roman"/>
+          <w:b/>
+          <w:color w:val="000000"/>
+          <w:sz w:val="28"/>
+          <w:szCs w:val="28"/>
+          <w:shd w:val="clear" w:color="auto" w:fill="FFFFFF"/>
+        </w:rPr>
+        <w:t>/?</w:t>
+      </w:r>
+      <w:r>
+        <w:rPr>
+          <w:rFonts w:ascii="Times New Roman" w:hAnsi="Times New Roman" w:cs="Times New Roman"/>
+          <w:color w:val="000000"/>
+          <w:sz w:val="28"/>
+          <w:szCs w:val="28"/>
+          <w:shd w:val="clear" w:color="auto" w:fill="FFFFFF"/>
+        </w:rPr>
+        <w:t>.</w:t>
+      </w:r>
+      <w:proofErr w:type="gramEnd"/>
+      <w:r>
+        <w:rPr>
+          <w:rFonts w:ascii="Times New Roman" w:hAnsi="Times New Roman" w:cs="Times New Roman"/>
+          <w:color w:val="000000"/>
+          <w:sz w:val="28"/>
+          <w:szCs w:val="28"/>
+          <w:shd w:val="clear" w:color="auto" w:fill="FFFFFF"/>
+        </w:rPr>
+        <w:t xml:space="preserve"> </w:t>
+      </w:r>
+    </w:p>
+    <w:p>
+      <w:pPr>
+        <w:shd w:val="clear" w:color="auto" w:fill="FFFFFF"/>
+        <w:spacing w:before="240" w:after="240" w:line="240" w:lineRule="auto"/>
+        <w:jc w:val="both"/>
+        <w:rPr>
+          <w:rFonts w:ascii="Times New Roman" w:hAnsi="Times New Roman" w:cs="Times New Roman"/>
+          <w:color w:val="000000"/>
+          <w:sz w:val="28"/>
+          <w:szCs w:val="28"/>
+          <w:shd w:val="clear" w:color="auto" w:fill="FFFFFF"/>
+        </w:rPr>
+      </w:pPr>
+      <w:r>
+        <w:rPr>
+          <w:rFonts w:ascii="Times New Roman" w:hAnsi="Times New Roman" w:cs="Times New Roman"/>
+          <w:color w:val="000000"/>
+          <w:sz w:val="28"/>
+          <w:szCs w:val="28"/>
+          <w:shd w:val="clear" w:color="auto" w:fill="FFFFFF"/>
+        </w:rPr>
+        <w:t>В консольные приложения можно передавать параметры, которые делятся на 2 вида:</w:t>
+      </w:r>
+    </w:p>
+    <w:p>
+      <w:pPr>
+        <w:pStyle w:val="a5"/>
+        <w:numPr>
+          <w:ilvl w:val="0"/>
+          <w:numId w:val="4"/>
+        </w:numPr>
+        <w:shd w:val="clear" w:color="auto" w:fill="FFFFFF"/>
+        <w:spacing w:before="240" w:after="240" w:line="240" w:lineRule="auto"/>
+        <w:jc w:val="both"/>
+        <w:rPr>
+          <w:rFonts w:ascii="Times New Roman" w:hAnsi="Times New Roman" w:cs="Times New Roman"/>
+          <w:color w:val="000000"/>
+          <w:sz w:val="28"/>
+          <w:szCs w:val="28"/>
+          <w:shd w:val="clear" w:color="auto" w:fill="FFFFFF"/>
+        </w:rPr>
+      </w:pPr>
+      <w:r>
+        <w:rPr>
+          <w:rFonts w:ascii="Times New Roman" w:hAnsi="Times New Roman" w:cs="Times New Roman"/>
+          <w:color w:val="000000"/>
+          <w:sz w:val="28"/>
+          <w:szCs w:val="28"/>
+          <w:shd w:val="clear" w:color="auto" w:fill="FFFFFF"/>
+        </w:rPr>
+        <w:t>Опции. Необязательные параметры. Могут указываться в любом порядке.</w:t>
+      </w:r>
+    </w:p>
+    <w:p>
+      <w:pPr>
+        <w:pStyle w:val="a5"/>
+        <w:numPr>
+          <w:ilvl w:val="0"/>
+          <w:numId w:val="4"/>
+        </w:numPr>
+        <w:shd w:val="clear" w:color="auto" w:fill="FFFFFF"/>
+        <w:spacing w:before="240" w:after="240" w:line="240" w:lineRule="auto"/>
+        <w:jc w:val="both"/>
+        <w:rPr>
+          <w:rFonts w:ascii="Times New Roman" w:hAnsi="Times New Roman" w:cs="Times New Roman"/>
+          <w:color w:val="000000"/>
+          <w:sz w:val="28"/>
+          <w:szCs w:val="28"/>
+          <w:shd w:val="clear" w:color="auto" w:fill="FFFFFF"/>
+        </w:rPr>
+      </w:pPr>
+      <w:r>
+        <w:rPr>
+          <w:rFonts w:ascii="Times New Roman" w:hAnsi="Times New Roman" w:cs="Times New Roman"/>
+          <w:color w:val="000000"/>
+          <w:sz w:val="28"/>
+          <w:szCs w:val="28"/>
+          <w:shd w:val="clear" w:color="auto" w:fill="FFFFFF"/>
+        </w:rPr>
+        <w:t>Аргументы. Параметры, которые необходимо указать, для работы программы.</w:t>
+      </w:r>
+      <w:r>
+        <w:rPr>
+          <w:rFonts w:ascii="Times New Roman" w:hAnsi="Times New Roman" w:cs="Times New Roman"/>
+          <w:color w:val="000000"/>
+          <w:sz w:val="28"/>
+          <w:szCs w:val="28"/>
+          <w:shd w:val="clear" w:color="auto" w:fill="FFFFFF"/>
+        </w:rPr>
+        <w:t xml:space="preserve"> </w:t>
+      </w:r>
+      <w:r>
+        <w:rPr>
+          <w:rFonts w:ascii="Times New Roman" w:hAnsi="Times New Roman" w:cs="Times New Roman"/>
+          <w:color w:val="000000"/>
+          <w:sz w:val="28"/>
+          <w:szCs w:val="28"/>
+          <w:shd w:val="clear" w:color="auto" w:fill="FFFFFF"/>
+        </w:rPr>
+        <w:t>Их порядок строго определен</w:t>
+      </w:r>
+      <w:r>
+        <w:rPr>
+          <w:rFonts w:ascii="Times New Roman" w:hAnsi="Times New Roman" w:cs="Times New Roman"/>
+          <w:color w:val="000000"/>
+          <w:sz w:val="28"/>
+          <w:szCs w:val="28"/>
+          <w:shd w:val="clear" w:color="auto" w:fill="FFFFFF"/>
+          <w:lang w:val="en-US"/>
+        </w:rPr>
+        <w:t xml:space="preserve">. </w:t>
+      </w:r>
+      <w:r>
+        <w:rPr>
+          <w:rFonts w:ascii="Times New Roman" w:hAnsi="Times New Roman" w:cs="Times New Roman"/>
+          <w:color w:val="000000"/>
+          <w:sz w:val="28"/>
+          <w:szCs w:val="28"/>
+          <w:u w:val="single"/>
+          <w:shd w:val="clear" w:color="auto" w:fill="FFFFFF"/>
+          <w:lang w:val="en-US"/>
+        </w:rPr>
+        <w:t>MKDIR [drive</w:t>
+      </w:r>
+      <w:proofErr w:type="gramStart"/>
+      <w:r>
+        <w:rPr>
+          <w:rFonts w:ascii="Times New Roman" w:hAnsi="Times New Roman" w:cs="Times New Roman"/>
+          <w:color w:val="000000"/>
+          <w:sz w:val="28"/>
+          <w:szCs w:val="28"/>
+          <w:u w:val="single"/>
+          <w:shd w:val="clear" w:color="auto" w:fill="FFFFFF"/>
+          <w:lang w:val="en-US"/>
+        </w:rPr>
+        <w:t>:]path</w:t>
+      </w:r>
+      <w:proofErr w:type="gramEnd"/>
+    </w:p>
+    <w:p>
+      <w:pPr>
+        <w:shd w:val="clear" w:color="auto" w:fill="FFFFFF"/>
+        <w:spacing w:before="240" w:after="240" w:line="240" w:lineRule="auto"/>
+        <w:jc w:val="both"/>
+        <w:rPr>
+          <w:rFonts w:ascii="Times New Roman" w:hAnsi="Times New Roman" w:cs="Times New Roman"/>
+          <w:color w:val="000000"/>
+          <w:sz w:val="28"/>
+          <w:szCs w:val="28"/>
+          <w:shd w:val="clear" w:color="auto" w:fill="FFFFFF"/>
+        </w:rPr>
+      </w:pPr>
+    </w:p>
+    <w:p>
+      <w:pPr>
+        <w:shd w:val="clear" w:color="auto" w:fill="FFFFFF"/>
+        <w:spacing w:before="240" w:after="240" w:line="240" w:lineRule="auto"/>
+        <w:jc w:val="both"/>
+        <w:rPr>
+          <w:rFonts w:ascii="Times New Roman" w:hAnsi="Times New Roman" w:cs="Times New Roman"/>
+          <w:color w:val="000000"/>
+          <w:sz w:val="28"/>
+          <w:szCs w:val="28"/>
+          <w:shd w:val="clear" w:color="auto" w:fill="FFFFFF"/>
+        </w:rPr>
+      </w:pPr>
+      <w:r>
+        <w:rPr>
+          <w:rFonts w:ascii="Times New Roman" w:hAnsi="Times New Roman" w:cs="Times New Roman"/>
+          <w:b/>
+          <w:color w:val="000000"/>
+          <w:sz w:val="28"/>
+          <w:szCs w:val="28"/>
+          <w:shd w:val="clear" w:color="auto" w:fill="FFFFFF"/>
+        </w:rPr>
+        <w:t xml:space="preserve">Разница между консольной командой и приложением </w:t>
+      </w:r>
+      <w:r>
+        <w:rPr>
+          <w:rFonts w:ascii="Times New Roman" w:hAnsi="Times New Roman" w:cs="Times New Roman"/>
+          <w:color w:val="000000"/>
+          <w:sz w:val="28"/>
+          <w:szCs w:val="28"/>
+          <w:shd w:val="clear" w:color="auto" w:fill="FFFFFF"/>
+        </w:rPr>
+        <w:t>состоит в том, что команды вшиты в консоль, а приложения хранятся отдельным исполняемым файлом.</w:t>
+      </w:r>
+      <w:r>
+        <w:rPr>
+          <w:rFonts w:ascii="Times New Roman" w:hAnsi="Times New Roman" w:cs="Times New Roman"/>
+          <w:color w:val="000000"/>
+          <w:sz w:val="28"/>
+          <w:szCs w:val="28"/>
+          <w:shd w:val="clear" w:color="auto" w:fill="FFFFFF"/>
+        </w:rPr>
+        <w:t xml:space="preserve"> </w:t>
+      </w:r>
+      <w:r>
+        <w:rPr>
+          <w:rFonts w:ascii="Times New Roman" w:hAnsi="Times New Roman" w:cs="Times New Roman"/>
+          <w:color w:val="000000"/>
+          <w:sz w:val="28"/>
+          <w:szCs w:val="28"/>
+          <w:shd w:val="clear" w:color="auto" w:fill="FFFFFF"/>
+        </w:rPr>
+        <w:t xml:space="preserve">При вызове чего-то в </w:t>
+      </w:r>
+      <w:proofErr w:type="spellStart"/>
+      <w:r>
+        <w:rPr>
+          <w:rFonts w:ascii="Times New Roman" w:hAnsi="Times New Roman" w:cs="Times New Roman"/>
+          <w:color w:val="000000"/>
+          <w:sz w:val="28"/>
+          <w:szCs w:val="28"/>
+          <w:shd w:val="clear" w:color="auto" w:fill="FFFFFF"/>
+          <w:lang w:val="en-US"/>
+        </w:rPr>
+        <w:t>cmd</w:t>
+      </w:r>
+      <w:proofErr w:type="spellEnd"/>
+      <w:r>
+        <w:rPr>
+          <w:rFonts w:ascii="Times New Roman" w:hAnsi="Times New Roman" w:cs="Times New Roman"/>
+          <w:color w:val="000000"/>
+          <w:sz w:val="28"/>
+          <w:szCs w:val="28"/>
+          <w:shd w:val="clear" w:color="auto" w:fill="FFFFFF"/>
+        </w:rPr>
+        <w:t xml:space="preserve">, оно сначала ищется в консольных командах, затем в текущей папке, затем в </w:t>
+      </w:r>
+      <w:r>
+        <w:rPr>
+          <w:rFonts w:ascii="Times New Roman" w:hAnsi="Times New Roman" w:cs="Times New Roman"/>
+          <w:color w:val="000000"/>
+          <w:sz w:val="28"/>
+          <w:szCs w:val="28"/>
+          <w:shd w:val="clear" w:color="auto" w:fill="FFFFFF"/>
+          <w:lang w:val="en-US"/>
+        </w:rPr>
+        <w:t>PATH</w:t>
+      </w:r>
+      <w:r>
+        <w:rPr>
+          <w:rFonts w:ascii="Times New Roman" w:hAnsi="Times New Roman" w:cs="Times New Roman"/>
+          <w:color w:val="000000"/>
+          <w:sz w:val="28"/>
+          <w:szCs w:val="28"/>
+          <w:shd w:val="clear" w:color="auto" w:fill="FFFFFF"/>
+        </w:rPr>
+        <w:t>.</w:t>
+      </w:r>
+    </w:p>
+    <w:p>
+      <w:pPr>
+        <w:shd w:val="clear" w:color="auto" w:fill="FFFFFF"/>
+        <w:spacing w:before="240" w:after="240" w:line="240" w:lineRule="auto"/>
+        <w:jc w:val="both"/>
+        <w:rPr>
+          <w:rFonts w:ascii="Times New Roman" w:hAnsi="Times New Roman" w:cs="Times New Roman"/>
+          <w:color w:val="000000"/>
+          <w:sz w:val="28"/>
+          <w:szCs w:val="28"/>
+          <w:shd w:val="clear" w:color="auto" w:fill="FFFFFF"/>
+        </w:rPr>
+      </w:pPr>
     </w:p>
     <w:p>
       <w:pPr>
@@ -1501,6 +2214,119 @@
     </w:lvl>
   </w:abstractNum>
   <w:abstractNum w:abstractNumId="1" w15:restartNumberingAfterBreak="0">
+    <w:nsid w:val="31A8382D"/>
+    <w:multiLevelType w:val="hybridMultilevel"/>
+    <w:tmpl w:val="CD88533C"/>
+    <w:lvl w:ilvl="0" w:tplc="04190001">
+      <w:start w:val="1"/>
+      <w:numFmt w:val="bullet"/>
+      <w:lvlText w:val=""/>
+      <w:lvlJc w:val="left"/>
+      <w:pPr>
+        <w:ind w:left="720" w:hanging="360"/>
+      </w:pPr>
+      <w:rPr>
+        <w:rFonts w:ascii="Symbol" w:hAnsi="Symbol" w:hint="default"/>
+      </w:rPr>
+    </w:lvl>
+    <w:lvl w:ilvl="1" w:tplc="04190003" w:tentative="1">
+      <w:start w:val="1"/>
+      <w:numFmt w:val="bullet"/>
+      <w:lvlText w:val="o"/>
+      <w:lvlJc w:val="left"/>
+      <w:pPr>
+        <w:ind w:left="1440" w:hanging="360"/>
+      </w:pPr>
+      <w:rPr>
+        <w:rFonts w:ascii="Courier New" w:hAnsi="Courier New" w:cs="Courier New" w:hint="default"/>
+      </w:rPr>
+    </w:lvl>
+    <w:lvl w:ilvl="2" w:tplc="04190005" w:tentative="1">
+      <w:start w:val="1"/>
+      <w:numFmt w:val="bullet"/>
+      <w:lvlText w:val=""/>
+      <w:lvlJc w:val="left"/>
+      <w:pPr>
+        <w:ind w:left="2160" w:hanging="360"/>
+      </w:pPr>
+      <w:rPr>
+        <w:rFonts w:ascii="Wingdings" w:hAnsi="Wingdings" w:hint="default"/>
+      </w:rPr>
+    </w:lvl>
+    <w:lvl w:ilvl="3" w:tplc="04190001" w:tentative="1">
+      <w:start w:val="1"/>
+      <w:numFmt w:val="bullet"/>
+      <w:lvlText w:val=""/>
+      <w:lvlJc w:val="left"/>
+      <w:pPr>
+        <w:ind w:left="2880" w:hanging="360"/>
+      </w:pPr>
+      <w:rPr>
+        <w:rFonts w:ascii="Symbol" w:hAnsi="Symbol" w:hint="default"/>
+      </w:rPr>
+    </w:lvl>
+    <w:lvl w:ilvl="4" w:tplc="04190003" w:tentative="1">
+      <w:start w:val="1"/>
+      <w:numFmt w:val="bullet"/>
+      <w:lvlText w:val="o"/>
+      <w:lvlJc w:val="left"/>
+      <w:pPr>
+        <w:ind w:left="3600" w:hanging="360"/>
+      </w:pPr>
+      <w:rPr>
+        <w:rFonts w:ascii="Courier New" w:hAnsi="Courier New" w:cs="Courier New" w:hint="default"/>
+      </w:rPr>
+    </w:lvl>
+    <w:lvl w:ilvl="5" w:tplc="04190005" w:tentative="1">
+      <w:start w:val="1"/>
+      <w:numFmt w:val="bullet"/>
+      <w:lvlText w:val=""/>
+      <w:lvlJc w:val="left"/>
+      <w:pPr>
+        <w:ind w:left="4320" w:hanging="360"/>
+      </w:pPr>
+      <w:rPr>
+        <w:rFonts w:ascii="Wingdings" w:hAnsi="Wingdings" w:hint="default"/>
+      </w:rPr>
+    </w:lvl>
+    <w:lvl w:ilvl="6" w:tplc="04190001" w:tentative="1">
+      <w:start w:val="1"/>
+      <w:numFmt w:val="bullet"/>
+      <w:lvlText w:val=""/>
+      <w:lvlJc w:val="left"/>
+      <w:pPr>
+        <w:ind w:left="5040" w:hanging="360"/>
+      </w:pPr>
+      <w:rPr>
+        <w:rFonts w:ascii="Symbol" w:hAnsi="Symbol" w:hint="default"/>
+      </w:rPr>
+    </w:lvl>
+    <w:lvl w:ilvl="7" w:tplc="04190003" w:tentative="1">
+      <w:start w:val="1"/>
+      <w:numFmt w:val="bullet"/>
+      <w:lvlText w:val="o"/>
+      <w:lvlJc w:val="left"/>
+      <w:pPr>
+        <w:ind w:left="5760" w:hanging="360"/>
+      </w:pPr>
+      <w:rPr>
+        <w:rFonts w:ascii="Courier New" w:hAnsi="Courier New" w:cs="Courier New" w:hint="default"/>
+      </w:rPr>
+    </w:lvl>
+    <w:lvl w:ilvl="8" w:tplc="04190005" w:tentative="1">
+      <w:start w:val="1"/>
+      <w:numFmt w:val="bullet"/>
+      <w:lvlText w:val=""/>
+      <w:lvlJc w:val="left"/>
+      <w:pPr>
+        <w:ind w:left="6480" w:hanging="360"/>
+      </w:pPr>
+      <w:rPr>
+        <w:rFonts w:ascii="Wingdings" w:hAnsi="Wingdings" w:hint="default"/>
+      </w:rPr>
+    </w:lvl>
+  </w:abstractNum>
+  <w:abstractNum w:abstractNumId="2" w15:restartNumberingAfterBreak="0">
     <w:nsid w:val="3B9A4C2C"/>
     <w:multiLevelType w:val="hybridMultilevel"/>
     <w:tmpl w:val="0B2E69CE"/>
@@ -1613,7 +2439,7 @@
       </w:rPr>
     </w:lvl>
   </w:abstractNum>
-  <w:abstractNum w:abstractNumId="2" w15:restartNumberingAfterBreak="0">
+  <w:abstractNum w:abstractNumId="3" w15:restartNumberingAfterBreak="0">
     <w:nsid w:val="419B0C50"/>
     <w:multiLevelType w:val="hybridMultilevel"/>
     <w:tmpl w:val="2696974E"/>
@@ -1730,10 +2556,13 @@
     <w:abstractNumId w:val="0"/>
   </w:num>
   <w:num w:numId="2">
-    <w:abstractNumId w:val="1"/>
+    <w:abstractNumId w:val="2"/>
   </w:num>
   <w:num w:numId="3">
-    <w:abstractNumId w:val="2"/>
+    <w:abstractNumId w:val="3"/>
+  </w:num>
+  <w:num w:numId="4">
+    <w:abstractNumId w:val="1"/>
   </w:num>
 </w:numbering>
 </file>

</xml_diff>

<commit_message>
qouts in console app, diff between console app and build-in commands
</commit_message>
<xml_diff>
--- a/2 step/консольные приложения.docx
+++ b/2 step/консольные приложения.docx
@@ -1,6 +1,6 @@
 
 <file path=word/document.xml><?xml version="1.0" encoding="utf-8"?>
-<w:document xmlns:wpc="http://schemas.microsoft.com/office/word/2010/wordprocessingCanvas" xmlns:cx="http://schemas.microsoft.com/office/drawing/2014/chartex" xmlns:cx1="http://schemas.microsoft.com/office/drawing/2015/9/8/chartex" xmlns:cx2="http://schemas.microsoft.com/office/drawing/2015/10/21/chartex" xmlns:cx3="http://schemas.microsoft.com/office/drawing/2016/5/9/chartex" xmlns:cx4="http://schemas.microsoft.com/office/drawing/2016/5/10/chartex" xmlns:cx5="http://schemas.microsoft.com/office/drawing/2016/5/11/chartex" xmlns:cx6="http://schemas.microsoft.com/office/drawing/2016/5/12/chartex" xmlns:cx7="http://schemas.microsoft.com/office/drawing/2016/5/13/chartex" xmlns:cx8="http://schemas.microsoft.com/office/drawing/2016/5/14/chartex" xmlns:mc="http://schemas.openxmlformats.org/markup-compatibility/2006" xmlns:aink="http://schemas.microsoft.com/office/drawing/2016/ink" xmlns:am3d="http://schemas.microsoft.com/office/drawing/2017/model3d" xmlns:o="urn:schemas-microsoft-com:office:office" xmlns:r="http://schemas.openxmlformats.org/officeDocument/2006/relationships" xmlns:m="http://schemas.openxmlformats.org/officeDocument/2006/math" xmlns:v="urn:schemas-microsoft-com:vml" xmlns:wp14="http://schemas.microsoft.com/office/word/2010/wordprocessingDrawing" xmlns:wp="http://schemas.openxmlformats.org/drawingml/2006/wordprocessingDrawing" xmlns:w10="urn:schemas-microsoft-com:office:word" xmlns:w="http://schemas.openxmlformats.org/wordprocessingml/2006/main" xmlns:w14="http://schemas.microsoft.com/office/word/2010/wordml" xmlns:w15="http://schemas.microsoft.com/office/word/2012/wordml" xmlns:w16cid="http://schemas.microsoft.com/office/word/2016/wordml/cid" xmlns:w16se="http://schemas.microsoft.com/office/word/2015/wordml/symex" xmlns:wpg="http://schemas.microsoft.com/office/word/2010/wordprocessingGroup" xmlns:wpi="http://schemas.microsoft.com/office/word/2010/wordprocessingInk" xmlns:wne="http://schemas.microsoft.com/office/word/2006/wordml" xmlns:wps="http://schemas.microsoft.com/office/word/2010/wordprocessingShape" mc:Ignorable="w14 w15 w16se w16cid wp14">
+<w:document xmlns:wpc="http://schemas.microsoft.com/office/word/2010/wordprocessingCanvas" xmlns:cx="http://schemas.microsoft.com/office/drawing/2014/chartex" xmlns:cx1="http://schemas.microsoft.com/office/drawing/2015/9/8/chartex" xmlns:cx2="http://schemas.microsoft.com/office/drawing/2015/10/21/chartex" xmlns:cx3="http://schemas.microsoft.com/office/drawing/2016/5/9/chartex" xmlns:cx4="http://schemas.microsoft.com/office/drawing/2016/5/10/chartex" xmlns:cx5="http://schemas.microsoft.com/office/drawing/2016/5/11/chartex" xmlns:cx6="http://schemas.microsoft.com/office/drawing/2016/5/12/chartex" xmlns:cx7="http://schemas.microsoft.com/office/drawing/2016/5/13/chartex" xmlns:cx8="http://schemas.microsoft.com/office/drawing/2016/5/14/chartex" xmlns:mc="http://schemas.openxmlformats.org/markup-compatibility/2006" xmlns:aink="http://schemas.microsoft.com/office/drawing/2016/ink" xmlns:am3d="http://schemas.microsoft.com/office/drawing/2017/model3d" xmlns:o="urn:schemas-microsoft-com:office:office" xmlns:r="http://schemas.openxmlformats.org/officeDocument/2006/relationships" xmlns:m="http://schemas.openxmlformats.org/officeDocument/2006/math" xmlns:v="urn:schemas-microsoft-com:vml" xmlns:wp14="http://schemas.microsoft.com/office/word/2010/wordprocessingDrawing" xmlns:wp="http://schemas.openxmlformats.org/drawingml/2006/wordprocessingDrawing" xmlns:w10="urn:schemas-microsoft-com:office:word" xmlns:w="http://schemas.openxmlformats.org/wordprocessingml/2006/main" xmlns:w14="http://schemas.microsoft.com/office/word/2010/wordml" xmlns:w15="http://schemas.microsoft.com/office/word/2012/wordml" xmlns:w16cex="http://schemas.microsoft.com/office/word/2018/wordml/cex" xmlns:w16cid="http://schemas.microsoft.com/office/word/2016/wordml/cid" xmlns:w16="http://schemas.microsoft.com/office/word/2018/wordml" xmlns:w16sdtdh="http://schemas.microsoft.com/office/word/2020/wordml/sdtdatahash" xmlns:w16se="http://schemas.microsoft.com/office/word/2015/wordml/symex" xmlns:wpg="http://schemas.microsoft.com/office/word/2010/wordprocessingGroup" xmlns:wpi="http://schemas.microsoft.com/office/word/2010/wordprocessingInk" xmlns:wne="http://schemas.microsoft.com/office/word/2006/wordml" xmlns:wps="http://schemas.microsoft.com/office/word/2010/wordprocessingShape" mc:Ignorable="w14 w15 w16se w16cid w16 w16cex w16sdtdh wp14">
   <w:body>
     <w:p>
       <w:pPr>
@@ -122,7 +122,39 @@
           <w:sz w:val="28"/>
           <w:szCs w:val="28"/>
         </w:rPr>
-        <w:t xml:space="preserve"> -- оболочка) -- эта та программа, которая принимает команды от пользователя и исполняет их.</w:t>
+        <w:t xml:space="preserve"> -- оболочка) -- эта та программа, которая принимает команды от пользователя</w:t>
+      </w:r>
+      <w:r>
+        <w:rPr>
+          <w:rFonts w:ascii="Times New Roman" w:hAnsi="Times New Roman" w:cs="Times New Roman"/>
+          <w:sz w:val="28"/>
+          <w:szCs w:val="28"/>
+        </w:rPr>
+        <w:t xml:space="preserve">, </w:t>
+      </w:r>
+      <w:r>
+        <w:rPr>
+          <w:rFonts w:ascii="Times New Roman" w:hAnsi="Times New Roman" w:cs="Times New Roman"/>
+          <w:sz w:val="28"/>
+          <w:szCs w:val="28"/>
+        </w:rPr>
+        <w:t>исполняет их</w:t>
+      </w:r>
+      <w:r>
+        <w:rPr>
+          <w:rFonts w:ascii="Times New Roman" w:hAnsi="Times New Roman" w:cs="Times New Roman"/>
+          <w:sz w:val="28"/>
+          <w:szCs w:val="28"/>
+        </w:rPr>
+        <w:t>, и выводит результат</w:t>
+      </w:r>
+      <w:r>
+        <w:rPr>
+          <w:rFonts w:ascii="Times New Roman" w:hAnsi="Times New Roman" w:cs="Times New Roman"/>
+          <w:sz w:val="28"/>
+          <w:szCs w:val="28"/>
+        </w:rPr>
+        <w:t>.</w:t>
       </w:r>
     </w:p>
     <w:p>
@@ -263,6 +295,97 @@
           <w:szCs w:val="28"/>
         </w:rPr>
         <w:t>запускать другие приложения.</w:t>
+      </w:r>
+    </w:p>
+    <w:p>
+      <w:pPr>
+        <w:rPr>
+          <w:rFonts w:ascii="Times New Roman" w:hAnsi="Times New Roman" w:cs="Times New Roman"/>
+          <w:b/>
+          <w:bCs/>
+          <w:sz w:val="28"/>
+          <w:szCs w:val="28"/>
+        </w:rPr>
+      </w:pPr>
+      <w:r>
+        <w:rPr>
+          <w:rFonts w:ascii="Times New Roman" w:hAnsi="Times New Roman" w:cs="Times New Roman"/>
+          <w:b/>
+          <w:bCs/>
+          <w:sz w:val="28"/>
+          <w:szCs w:val="28"/>
+          <w:lang w:val="en-US"/>
+        </w:rPr>
+        <w:t>CMD</w:t>
+      </w:r>
+      <w:r>
+        <w:rPr>
+          <w:rFonts w:ascii="Times New Roman" w:hAnsi="Times New Roman" w:cs="Times New Roman"/>
+          <w:b/>
+          <w:bCs/>
+          <w:sz w:val="28"/>
+          <w:szCs w:val="28"/>
+        </w:rPr>
+        <w:t xml:space="preserve"> – </w:t>
+      </w:r>
+      <w:r>
+        <w:rPr>
+          <w:rFonts w:ascii="Times New Roman" w:hAnsi="Times New Roman" w:cs="Times New Roman"/>
+          <w:sz w:val="28"/>
+          <w:szCs w:val="28"/>
+        </w:rPr>
+        <w:t xml:space="preserve">командный интерпретатор для </w:t>
+      </w:r>
+      <w:r>
+        <w:rPr>
+          <w:rFonts w:ascii="Times New Roman" w:hAnsi="Times New Roman" w:cs="Times New Roman"/>
+          <w:sz w:val="28"/>
+          <w:szCs w:val="28"/>
+          <w:lang w:val="en-US"/>
+        </w:rPr>
+        <w:t>windows</w:t>
+      </w:r>
+      <w:r>
+        <w:rPr>
+          <w:rFonts w:ascii="Times New Roman" w:hAnsi="Times New Roman" w:cs="Times New Roman"/>
+          <w:sz w:val="28"/>
+          <w:szCs w:val="28"/>
+        </w:rPr>
+        <w:t xml:space="preserve"> (</w:t>
+      </w:r>
+      <w:r>
+        <w:rPr>
+          <w:rFonts w:ascii="Times New Roman" w:hAnsi="Times New Roman" w:cs="Times New Roman"/>
+          <w:sz w:val="28"/>
+          <w:szCs w:val="28"/>
+        </w:rPr>
+        <w:t>является отдельной программой</w:t>
+      </w:r>
+      <w:r>
+        <w:rPr>
+          <w:rFonts w:ascii="Times New Roman" w:hAnsi="Times New Roman" w:cs="Times New Roman"/>
+          <w:sz w:val="28"/>
+          <w:szCs w:val="28"/>
+        </w:rPr>
+        <w:t>)</w:t>
+      </w:r>
+      <w:r>
+        <w:rPr>
+          <w:rFonts w:ascii="Times New Roman" w:hAnsi="Times New Roman" w:cs="Times New Roman"/>
+          <w:sz w:val="28"/>
+          <w:szCs w:val="28"/>
+        </w:rPr>
+        <w:t>.</w:t>
+      </w:r>
+      <w:r>
+        <w:rPr>
+          <w:rFonts w:ascii="Times New Roman" w:hAnsi="Times New Roman" w:cs="Times New Roman"/>
+          <w:b/>
+          <w:bCs/>
+          <w:sz w:val="28"/>
+          <w:szCs w:val="28"/>
+        </w:rPr>
+        <w:t xml:space="preserve"> </w:t>
       </w:r>
     </w:p>
     <w:p>
@@ -576,6 +699,7 @@
           <w:sz w:val="28"/>
           <w:szCs w:val="28"/>
         </w:rPr>
+        <w:lastRenderedPageBreak/>
         <w:t>Конвеер</w:t>
       </w:r>
       <w:proofErr w:type="spellEnd"/>
@@ -626,7 +750,6 @@
           <w:sz w:val="28"/>
           <w:szCs w:val="28"/>
         </w:rPr>
-        <w:lastRenderedPageBreak/>
         <w:t>цепочка консольных приложений, так называемые скрипты, где перенаправлен вывод из одного приложения в ввод другого.</w:t>
       </w:r>
     </w:p>
@@ -1531,6 +1654,7 @@
           <w:shd w:val="clear" w:color="auto" w:fill="FFFFFF"/>
           <w:lang w:val="en-US"/>
         </w:rPr>
+        <w:lastRenderedPageBreak/>
         <w:t>NUL</w:t>
       </w:r>
       <w:r>
@@ -1638,7 +1762,6 @@
           <w:szCs w:val="28"/>
           <w:shd w:val="clear" w:color="auto" w:fill="FFFFFF"/>
         </w:rPr>
-        <w:lastRenderedPageBreak/>
         <w:t>Скрипты:</w:t>
       </w:r>
     </w:p>
@@ -1725,8 +1848,6 @@
         </w:rPr>
         <w:t>. На экран выведется список основных команд.</w:t>
       </w:r>
-      <w:bookmarkStart w:id="0" w:name="_GoBack"/>
-      <w:bookmarkEnd w:id="0"/>
     </w:p>
     <w:p>
       <w:pPr>
@@ -1860,6 +1981,110 @@
         </w:rPr>
         <w:t>Опции. Необязательные параметры. Могут указываться в любом порядке.</w:t>
       </w:r>
+      <w:r>
+        <w:rPr>
+          <w:rFonts w:ascii="Times New Roman" w:hAnsi="Times New Roman" w:cs="Times New Roman"/>
+          <w:color w:val="000000"/>
+          <w:sz w:val="28"/>
+          <w:szCs w:val="28"/>
+          <w:shd w:val="clear" w:color="auto" w:fill="FFFFFF"/>
+        </w:rPr>
+        <w:t xml:space="preserve"> Обозначаются либо одним тире </w:t>
+      </w:r>
+      <w:r>
+        <w:rPr>
+          <w:rFonts w:ascii="Times New Roman" w:hAnsi="Times New Roman" w:cs="Times New Roman"/>
+          <w:b/>
+          <w:bCs/>
+          <w:color w:val="000000"/>
+          <w:sz w:val="28"/>
+          <w:szCs w:val="28"/>
+          <w:shd w:val="clear" w:color="auto" w:fill="FFFFFF"/>
+        </w:rPr>
+        <w:t>-</w:t>
+      </w:r>
+      <w:r>
+        <w:rPr>
+          <w:rFonts w:ascii="Times New Roman" w:hAnsi="Times New Roman" w:cs="Times New Roman"/>
+          <w:b/>
+          <w:bCs/>
+          <w:color w:val="000000"/>
+          <w:sz w:val="28"/>
+          <w:szCs w:val="28"/>
+          <w:shd w:val="clear" w:color="auto" w:fill="FFFFFF"/>
+          <w:lang w:val="en-US"/>
+        </w:rPr>
+        <w:t>o</w:t>
+      </w:r>
+      <w:r>
+        <w:rPr>
+          <w:rFonts w:ascii="Times New Roman" w:hAnsi="Times New Roman" w:cs="Times New Roman"/>
+          <w:b/>
+          <w:bCs/>
+          <w:color w:val="000000"/>
+          <w:sz w:val="28"/>
+          <w:szCs w:val="28"/>
+          <w:shd w:val="clear" w:color="auto" w:fill="FFFFFF"/>
+        </w:rPr>
+        <w:t xml:space="preserve"> </w:t>
+      </w:r>
+      <w:r>
+        <w:rPr>
+          <w:rFonts w:ascii="Times New Roman" w:hAnsi="Times New Roman" w:cs="Times New Roman"/>
+          <w:color w:val="000000"/>
+          <w:sz w:val="28"/>
+          <w:szCs w:val="28"/>
+          <w:shd w:val="clear" w:color="auto" w:fill="FFFFFF"/>
+        </w:rPr>
+        <w:t xml:space="preserve">короткий вариант, либо двумя </w:t>
+      </w:r>
+      <w:r>
+        <w:rPr>
+          <w:rFonts w:ascii="Times New Roman" w:hAnsi="Times New Roman" w:cs="Times New Roman"/>
+          <w:b/>
+          <w:bCs/>
+          <w:color w:val="000000"/>
+          <w:sz w:val="28"/>
+          <w:szCs w:val="28"/>
+          <w:shd w:val="clear" w:color="auto" w:fill="FFFFFF"/>
+        </w:rPr>
+        <w:t>- -</w:t>
+      </w:r>
+      <w:r>
+        <w:rPr>
+          <w:rFonts w:ascii="Times New Roman" w:hAnsi="Times New Roman" w:cs="Times New Roman"/>
+          <w:b/>
+          <w:bCs/>
+          <w:color w:val="000000"/>
+          <w:sz w:val="28"/>
+          <w:szCs w:val="28"/>
+          <w:shd w:val="clear" w:color="auto" w:fill="FFFFFF"/>
+          <w:lang w:val="en-US"/>
+        </w:rPr>
+        <w:t>option</w:t>
+      </w:r>
+      <w:r>
+        <w:rPr>
+          <w:rFonts w:ascii="Times New Roman" w:hAnsi="Times New Roman" w:cs="Times New Roman"/>
+          <w:b/>
+          <w:bCs/>
+          <w:color w:val="000000"/>
+          <w:sz w:val="28"/>
+          <w:szCs w:val="28"/>
+          <w:shd w:val="clear" w:color="auto" w:fill="FFFFFF"/>
+        </w:rPr>
+        <w:t xml:space="preserve"> </w:t>
+      </w:r>
+      <w:r>
+        <w:rPr>
+          <w:rFonts w:ascii="Times New Roman" w:hAnsi="Times New Roman" w:cs="Times New Roman"/>
+          <w:color w:val="000000"/>
+          <w:sz w:val="28"/>
+          <w:szCs w:val="28"/>
+          <w:shd w:val="clear" w:color="auto" w:fill="FFFFFF"/>
+        </w:rPr>
+        <w:t>полный вариант.</w:t>
+      </w:r>
     </w:p>
     <w:p>
       <w:pPr>
@@ -1918,37 +2143,16 @@
           <w:shd w:val="clear" w:color="auto" w:fill="FFFFFF"/>
           <w:lang w:val="en-US"/>
         </w:rPr>
-        <w:t xml:space="preserve">. </w:t>
-      </w:r>
-      <w:r>
-        <w:rPr>
-          <w:rFonts w:ascii="Times New Roman" w:hAnsi="Times New Roman" w:cs="Times New Roman"/>
-          <w:color w:val="000000"/>
-          <w:sz w:val="28"/>
-          <w:szCs w:val="28"/>
-          <w:u w:val="single"/>
-          <w:shd w:val="clear" w:color="auto" w:fill="FFFFFF"/>
-          <w:lang w:val="en-US"/>
-        </w:rPr>
-        <w:t>MKDIR [drive</w:t>
-      </w:r>
-      <w:proofErr w:type="gramStart"/>
-      <w:r>
-        <w:rPr>
-          <w:rFonts w:ascii="Times New Roman" w:hAnsi="Times New Roman" w:cs="Times New Roman"/>
-          <w:color w:val="000000"/>
-          <w:sz w:val="28"/>
-          <w:szCs w:val="28"/>
-          <w:u w:val="single"/>
-          <w:shd w:val="clear" w:color="auto" w:fill="FFFFFF"/>
-          <w:lang w:val="en-US"/>
-        </w:rPr>
-        <w:t>:]path</w:t>
-      </w:r>
-      <w:proofErr w:type="gramEnd"/>
-    </w:p>
-    <w:p>
-      <w:pPr>
+        <w:t>.</w:t>
+      </w:r>
+    </w:p>
+    <w:p>
+      <w:pPr>
+        <w:pStyle w:val="a5"/>
+        <w:numPr>
+          <w:ilvl w:val="0"/>
+          <w:numId w:val="4"/>
+        </w:numPr>
         <w:shd w:val="clear" w:color="auto" w:fill="FFFFFF"/>
         <w:spacing w:before="240" w:after="240" w:line="240" w:lineRule="auto"/>
         <w:jc w:val="both"/>
@@ -1960,9 +2164,54 @@
           <w:shd w:val="clear" w:color="auto" w:fill="FFFFFF"/>
         </w:rPr>
       </w:pPr>
-    </w:p>
-    <w:p>
-      <w:pPr>
+      <w:proofErr w:type="spellStart"/>
+      <w:r>
+        <w:rPr>
+          <w:rFonts w:ascii="Times New Roman" w:hAnsi="Times New Roman" w:cs="Times New Roman"/>
+          <w:color w:val="000000"/>
+          <w:sz w:val="28"/>
+          <w:szCs w:val="28"/>
+          <w:shd w:val="clear" w:color="auto" w:fill="FFFFFF"/>
+        </w:rPr>
+        <w:t>Агрументы</w:t>
+      </w:r>
+      <w:proofErr w:type="spellEnd"/>
+      <w:r>
+        <w:rPr>
+          <w:rFonts w:ascii="Times New Roman" w:hAnsi="Times New Roman" w:cs="Times New Roman"/>
+          <w:color w:val="000000"/>
+          <w:sz w:val="28"/>
+          <w:szCs w:val="28"/>
+          <w:shd w:val="clear" w:color="auto" w:fill="FFFFFF"/>
+        </w:rPr>
+        <w:t xml:space="preserve"> в угловых скобках </w:t>
+      </w:r>
+      <w:r>
+        <w:rPr>
+          <w:rFonts w:ascii="Times New Roman" w:hAnsi="Times New Roman" w:cs="Times New Roman"/>
+          <w:b/>
+          <w:bCs/>
+          <w:color w:val="000000"/>
+          <w:sz w:val="28"/>
+          <w:szCs w:val="28"/>
+          <w:shd w:val="clear" w:color="auto" w:fill="FFFFFF"/>
+        </w:rPr>
+        <w:t xml:space="preserve">&lt;&gt; </w:t>
+      </w:r>
+      <w:r>
+        <w:rPr>
+          <w:rFonts w:ascii="Times New Roman" w:hAnsi="Times New Roman" w:cs="Times New Roman"/>
+          <w:color w:val="000000"/>
+          <w:sz w:val="28"/>
+          <w:szCs w:val="28"/>
+          <w:shd w:val="clear" w:color="auto" w:fill="FFFFFF"/>
+        </w:rPr>
+        <w:t>являются позиционными, их нужно обязательно указывать в установленном порядке.</w:t>
+      </w:r>
+    </w:p>
+    <w:p>
+      <w:pPr>
+        <w:pStyle w:val="a5"/>
         <w:shd w:val="clear" w:color="auto" w:fill="FFFFFF"/>
         <w:spacing w:before="240" w:after="240" w:line="240" w:lineRule="auto"/>
         <w:jc w:val="both"/>
@@ -1974,6 +2223,711 @@
           <w:shd w:val="clear" w:color="auto" w:fill="FFFFFF"/>
         </w:rPr>
       </w:pPr>
+      <w:proofErr w:type="spellStart"/>
+      <w:r>
+        <w:rPr>
+          <w:rFonts w:ascii="Times New Roman" w:hAnsi="Times New Roman" w:cs="Times New Roman"/>
+          <w:color w:val="000000"/>
+          <w:sz w:val="28"/>
+          <w:szCs w:val="28"/>
+          <w:shd w:val="clear" w:color="auto" w:fill="FFFFFF"/>
+        </w:rPr>
+        <w:t>my_program</w:t>
+      </w:r>
+      <w:proofErr w:type="spellEnd"/>
+      <w:r>
+        <w:rPr>
+          <w:rFonts w:ascii="Times New Roman" w:hAnsi="Times New Roman" w:cs="Times New Roman"/>
+          <w:color w:val="000000"/>
+          <w:sz w:val="28"/>
+          <w:szCs w:val="28"/>
+          <w:shd w:val="clear" w:color="auto" w:fill="FFFFFF"/>
+        </w:rPr>
+        <w:t xml:space="preserve"> &lt;</w:t>
+      </w:r>
+      <w:proofErr w:type="spellStart"/>
+      <w:r>
+        <w:rPr>
+          <w:rFonts w:ascii="Times New Roman" w:hAnsi="Times New Roman" w:cs="Times New Roman"/>
+          <w:color w:val="000000"/>
+          <w:sz w:val="28"/>
+          <w:szCs w:val="28"/>
+          <w:shd w:val="clear" w:color="auto" w:fill="FFFFFF"/>
+        </w:rPr>
+        <w:t>host</w:t>
+      </w:r>
+      <w:proofErr w:type="spellEnd"/>
+      <w:r>
+        <w:rPr>
+          <w:rFonts w:ascii="Times New Roman" w:hAnsi="Times New Roman" w:cs="Times New Roman"/>
+          <w:color w:val="000000"/>
+          <w:sz w:val="28"/>
+          <w:szCs w:val="28"/>
+          <w:shd w:val="clear" w:color="auto" w:fill="FFFFFF"/>
+        </w:rPr>
+        <w:t>&gt; &lt;</w:t>
+      </w:r>
+      <w:proofErr w:type="spellStart"/>
+      <w:r>
+        <w:rPr>
+          <w:rFonts w:ascii="Times New Roman" w:hAnsi="Times New Roman" w:cs="Times New Roman"/>
+          <w:color w:val="000000"/>
+          <w:sz w:val="28"/>
+          <w:szCs w:val="28"/>
+          <w:shd w:val="clear" w:color="auto" w:fill="FFFFFF"/>
+        </w:rPr>
+        <w:t>port</w:t>
+      </w:r>
+      <w:proofErr w:type="spellEnd"/>
+      <w:r>
+        <w:rPr>
+          <w:rFonts w:ascii="Times New Roman" w:hAnsi="Times New Roman" w:cs="Times New Roman"/>
+          <w:color w:val="000000"/>
+          <w:sz w:val="28"/>
+          <w:szCs w:val="28"/>
+          <w:shd w:val="clear" w:color="auto" w:fill="FFFFFF"/>
+        </w:rPr>
+        <w:t>&gt;</w:t>
+      </w:r>
+    </w:p>
+    <w:p>
+      <w:pPr>
+        <w:pStyle w:val="a5"/>
+        <w:numPr>
+          <w:ilvl w:val="0"/>
+          <w:numId w:val="5"/>
+        </w:numPr>
+        <w:shd w:val="clear" w:color="auto" w:fill="FFFFFF"/>
+        <w:spacing w:before="240" w:after="240" w:line="240" w:lineRule="auto"/>
+        <w:jc w:val="both"/>
+        <w:rPr>
+          <w:rFonts w:ascii="Times New Roman" w:hAnsi="Times New Roman" w:cs="Times New Roman"/>
+          <w:color w:val="000000"/>
+          <w:sz w:val="28"/>
+          <w:szCs w:val="28"/>
+          <w:shd w:val="clear" w:color="auto" w:fill="FFFFFF"/>
+        </w:rPr>
+      </w:pPr>
+      <w:r>
+        <w:rPr>
+          <w:rFonts w:ascii="Times New Roman" w:hAnsi="Times New Roman" w:cs="Times New Roman"/>
+          <w:color w:val="000000"/>
+          <w:sz w:val="28"/>
+          <w:szCs w:val="28"/>
+          <w:shd w:val="clear" w:color="auto" w:fill="FFFFFF"/>
+        </w:rPr>
+        <w:t>Элементы</w:t>
+      </w:r>
+      <w:r>
+        <w:rPr>
+          <w:rFonts w:ascii="Times New Roman" w:hAnsi="Times New Roman" w:cs="Times New Roman"/>
+          <w:color w:val="000000"/>
+          <w:sz w:val="28"/>
+          <w:szCs w:val="28"/>
+          <w:shd w:val="clear" w:color="auto" w:fill="FFFFFF"/>
+        </w:rPr>
+        <w:t xml:space="preserve"> в квадратных скобках являются необязательными (опциональными). Их можно либо использовать, либо нет</w:t>
+      </w:r>
+      <w:r>
+        <w:rPr>
+          <w:rFonts w:ascii="Times New Roman" w:hAnsi="Times New Roman" w:cs="Times New Roman"/>
+          <w:color w:val="000000"/>
+          <w:sz w:val="28"/>
+          <w:szCs w:val="28"/>
+          <w:shd w:val="clear" w:color="auto" w:fill="FFFFFF"/>
+        </w:rPr>
+        <w:t>. Могут быть как аргументами, так и опциями.</w:t>
+      </w:r>
+    </w:p>
+    <w:p>
+      <w:pPr>
+        <w:pStyle w:val="a5"/>
+        <w:numPr>
+          <w:ilvl w:val="0"/>
+          <w:numId w:val="5"/>
+        </w:numPr>
+        <w:shd w:val="clear" w:color="auto" w:fill="FFFFFF"/>
+        <w:spacing w:before="240" w:after="240" w:line="240" w:lineRule="auto"/>
+        <w:jc w:val="both"/>
+        <w:rPr>
+          <w:rFonts w:ascii="Times New Roman" w:hAnsi="Times New Roman" w:cs="Times New Roman"/>
+          <w:color w:val="000000"/>
+          <w:sz w:val="28"/>
+          <w:szCs w:val="28"/>
+          <w:shd w:val="clear" w:color="auto" w:fill="FFFFFF"/>
+        </w:rPr>
+      </w:pPr>
+      <w:r>
+        <w:rPr>
+          <w:rFonts w:ascii="Times New Roman" w:hAnsi="Times New Roman" w:cs="Times New Roman"/>
+          <w:color w:val="000000"/>
+          <w:sz w:val="28"/>
+          <w:szCs w:val="28"/>
+          <w:shd w:val="clear" w:color="auto" w:fill="FFFFFF"/>
+        </w:rPr>
+        <w:t>Иногда обязательные элементы заключают в круглые скобки. Например, чтобы сгруппировать взаимоисключающие элементы:</w:t>
+      </w:r>
+    </w:p>
+    <w:p>
+      <w:pPr>
+        <w:pStyle w:val="a5"/>
+        <w:shd w:val="clear" w:color="auto" w:fill="FFFFFF"/>
+        <w:spacing w:before="240" w:after="240" w:line="240" w:lineRule="auto"/>
+        <w:jc w:val="both"/>
+        <w:rPr>
+          <w:rFonts w:ascii="Times New Roman" w:hAnsi="Times New Roman" w:cs="Times New Roman"/>
+          <w:color w:val="000000"/>
+          <w:sz w:val="28"/>
+          <w:szCs w:val="28"/>
+          <w:shd w:val="clear" w:color="auto" w:fill="FFFFFF"/>
+          <w:lang w:val="ru-BY"/>
+        </w:rPr>
+      </w:pPr>
+      <w:proofErr w:type="spellStart"/>
+      <w:r>
+        <w:rPr>
+          <w:rFonts w:ascii="Times New Roman" w:hAnsi="Times New Roman" w:cs="Times New Roman"/>
+          <w:color w:val="000000"/>
+          <w:sz w:val="28"/>
+          <w:szCs w:val="28"/>
+          <w:shd w:val="clear" w:color="auto" w:fill="FFFFFF"/>
+          <w:lang w:val="ru-BY"/>
+        </w:rPr>
+        <w:t>my_program</w:t>
+      </w:r>
+      <w:proofErr w:type="spellEnd"/>
+      <w:r>
+        <w:rPr>
+          <w:rFonts w:ascii="Times New Roman" w:hAnsi="Times New Roman" w:cs="Times New Roman"/>
+          <w:color w:val="000000"/>
+          <w:sz w:val="28"/>
+          <w:szCs w:val="28"/>
+          <w:shd w:val="clear" w:color="auto" w:fill="FFFFFF"/>
+          <w:lang w:val="ru-BY"/>
+        </w:rPr>
+        <w:t xml:space="preserve"> (--</w:t>
+      </w:r>
+      <w:proofErr w:type="spellStart"/>
+      <w:r>
+        <w:rPr>
+          <w:rFonts w:ascii="Times New Roman" w:hAnsi="Times New Roman" w:cs="Times New Roman"/>
+          <w:color w:val="000000"/>
+          <w:sz w:val="28"/>
+          <w:szCs w:val="28"/>
+          <w:shd w:val="clear" w:color="auto" w:fill="FFFFFF"/>
+          <w:lang w:val="ru-BY"/>
+        </w:rPr>
+        <w:t>either-this</w:t>
+      </w:r>
+      <w:proofErr w:type="spellEnd"/>
+      <w:r>
+        <w:rPr>
+          <w:rFonts w:ascii="Times New Roman" w:hAnsi="Times New Roman" w:cs="Times New Roman"/>
+          <w:color w:val="000000"/>
+          <w:sz w:val="28"/>
+          <w:szCs w:val="28"/>
+          <w:shd w:val="clear" w:color="auto" w:fill="FFFFFF"/>
+          <w:lang w:val="ru-BY"/>
+        </w:rPr>
+        <w:t xml:space="preserve"> &lt;</w:t>
+      </w:r>
+      <w:proofErr w:type="spellStart"/>
+      <w:r>
+        <w:rPr>
+          <w:rFonts w:ascii="Times New Roman" w:hAnsi="Times New Roman" w:cs="Times New Roman"/>
+          <w:color w:val="000000"/>
+          <w:sz w:val="28"/>
+          <w:szCs w:val="28"/>
+          <w:shd w:val="clear" w:color="auto" w:fill="FFFFFF"/>
+          <w:lang w:val="ru-BY"/>
+        </w:rPr>
+        <w:t>and-that</w:t>
+      </w:r>
+      <w:proofErr w:type="spellEnd"/>
+      <w:r>
+        <w:rPr>
+          <w:rFonts w:ascii="Times New Roman" w:hAnsi="Times New Roman" w:cs="Times New Roman"/>
+          <w:color w:val="000000"/>
+          <w:sz w:val="28"/>
+          <w:szCs w:val="28"/>
+          <w:shd w:val="clear" w:color="auto" w:fill="FFFFFF"/>
+          <w:lang w:val="ru-BY"/>
+        </w:rPr>
+        <w:t>&gt; | &lt;</w:t>
+      </w:r>
+      <w:proofErr w:type="spellStart"/>
+      <w:r>
+        <w:rPr>
+          <w:rFonts w:ascii="Times New Roman" w:hAnsi="Times New Roman" w:cs="Times New Roman"/>
+          <w:color w:val="000000"/>
+          <w:sz w:val="28"/>
+          <w:szCs w:val="28"/>
+          <w:shd w:val="clear" w:color="auto" w:fill="FFFFFF"/>
+          <w:lang w:val="ru-BY"/>
+        </w:rPr>
+        <w:t>or-this</w:t>
+      </w:r>
+      <w:proofErr w:type="spellEnd"/>
+      <w:r>
+        <w:rPr>
+          <w:rFonts w:ascii="Times New Roman" w:hAnsi="Times New Roman" w:cs="Times New Roman"/>
+          <w:color w:val="000000"/>
+          <w:sz w:val="28"/>
+          <w:szCs w:val="28"/>
+          <w:shd w:val="clear" w:color="auto" w:fill="FFFFFF"/>
+          <w:lang w:val="ru-BY"/>
+        </w:rPr>
+        <w:t>&gt;)</w:t>
+      </w:r>
+    </w:p>
+    <w:p>
+      <w:pPr>
+        <w:pStyle w:val="a5"/>
+        <w:shd w:val="clear" w:color="auto" w:fill="FFFFFF"/>
+        <w:spacing w:before="240" w:after="240" w:line="240" w:lineRule="auto"/>
+        <w:jc w:val="both"/>
+        <w:rPr>
+          <w:rFonts w:ascii="Times New Roman" w:hAnsi="Times New Roman" w:cs="Times New Roman"/>
+          <w:color w:val="000000"/>
+          <w:sz w:val="28"/>
+          <w:szCs w:val="28"/>
+          <w:shd w:val="clear" w:color="auto" w:fill="FFFFFF"/>
+        </w:rPr>
+      </w:pPr>
+      <w:r>
+        <w:rPr>
+          <w:rFonts w:ascii="Times New Roman" w:hAnsi="Times New Roman" w:cs="Times New Roman"/>
+          <w:color w:val="000000"/>
+          <w:sz w:val="28"/>
+          <w:szCs w:val="28"/>
+          <w:shd w:val="clear" w:color="auto" w:fill="FFFFFF"/>
+        </w:rPr>
+        <w:t>Или обозначить, что если есть один элемент, то должен быть и другой.</w:t>
+      </w:r>
+    </w:p>
+    <w:p>
+      <w:pPr>
+        <w:pStyle w:val="a5"/>
+        <w:shd w:val="clear" w:color="auto" w:fill="FFFFFF"/>
+        <w:spacing w:before="240" w:after="240" w:line="240" w:lineRule="auto"/>
+        <w:jc w:val="both"/>
+        <w:rPr>
+          <w:rFonts w:ascii="Times New Roman" w:hAnsi="Times New Roman" w:cs="Times New Roman"/>
+          <w:color w:val="000000"/>
+          <w:sz w:val="28"/>
+          <w:szCs w:val="28"/>
+          <w:shd w:val="clear" w:color="auto" w:fill="FFFFFF"/>
+          <w:lang w:val="ru-BY"/>
+        </w:rPr>
+      </w:pPr>
+      <w:proofErr w:type="spellStart"/>
+      <w:r>
+        <w:rPr>
+          <w:rFonts w:ascii="Times New Roman" w:hAnsi="Times New Roman" w:cs="Times New Roman"/>
+          <w:color w:val="000000"/>
+          <w:sz w:val="28"/>
+          <w:szCs w:val="28"/>
+          <w:shd w:val="clear" w:color="auto" w:fill="FFFFFF"/>
+          <w:lang w:val="ru-BY"/>
+        </w:rPr>
+        <w:t>my_program</w:t>
+      </w:r>
+      <w:proofErr w:type="spellEnd"/>
+      <w:r>
+        <w:rPr>
+          <w:rFonts w:ascii="Times New Roman" w:hAnsi="Times New Roman" w:cs="Times New Roman"/>
+          <w:color w:val="000000"/>
+          <w:sz w:val="28"/>
+          <w:szCs w:val="28"/>
+          <w:shd w:val="clear" w:color="auto" w:fill="FFFFFF"/>
+          <w:lang w:val="ru-BY"/>
+        </w:rPr>
+        <w:t xml:space="preserve"> [(&lt;</w:t>
+      </w:r>
+      <w:proofErr w:type="spellStart"/>
+      <w:r>
+        <w:rPr>
+          <w:rFonts w:ascii="Times New Roman" w:hAnsi="Times New Roman" w:cs="Times New Roman"/>
+          <w:color w:val="000000"/>
+          <w:sz w:val="28"/>
+          <w:szCs w:val="28"/>
+          <w:shd w:val="clear" w:color="auto" w:fill="FFFFFF"/>
+          <w:lang w:val="ru-BY"/>
+        </w:rPr>
+        <w:t>one-argument</w:t>
+      </w:r>
+      <w:proofErr w:type="spellEnd"/>
+      <w:r>
+        <w:rPr>
+          <w:rFonts w:ascii="Times New Roman" w:hAnsi="Times New Roman" w:cs="Times New Roman"/>
+          <w:color w:val="000000"/>
+          <w:sz w:val="28"/>
+          <w:szCs w:val="28"/>
+          <w:shd w:val="clear" w:color="auto" w:fill="FFFFFF"/>
+          <w:lang w:val="ru-BY"/>
+        </w:rPr>
+        <w:t>&gt; &lt;</w:t>
+      </w:r>
+      <w:proofErr w:type="spellStart"/>
+      <w:r>
+        <w:rPr>
+          <w:rFonts w:ascii="Times New Roman" w:hAnsi="Times New Roman" w:cs="Times New Roman"/>
+          <w:color w:val="000000"/>
+          <w:sz w:val="28"/>
+          <w:szCs w:val="28"/>
+          <w:shd w:val="clear" w:color="auto" w:fill="FFFFFF"/>
+          <w:lang w:val="ru-BY"/>
+        </w:rPr>
+        <w:t>another-argument</w:t>
+      </w:r>
+      <w:proofErr w:type="spellEnd"/>
+      <w:r>
+        <w:rPr>
+          <w:rFonts w:ascii="Times New Roman" w:hAnsi="Times New Roman" w:cs="Times New Roman"/>
+          <w:color w:val="000000"/>
+          <w:sz w:val="28"/>
+          <w:szCs w:val="28"/>
+          <w:shd w:val="clear" w:color="auto" w:fill="FFFFFF"/>
+          <w:lang w:val="ru-BY"/>
+        </w:rPr>
+        <w:t>&gt;)]</w:t>
+      </w:r>
+    </w:p>
+    <w:p>
+      <w:pPr>
+        <w:pStyle w:val="a5"/>
+        <w:numPr>
+          <w:ilvl w:val="0"/>
+          <w:numId w:val="5"/>
+        </w:numPr>
+        <w:shd w:val="clear" w:color="auto" w:fill="FFFFFF"/>
+        <w:spacing w:before="240" w:after="240" w:line="240" w:lineRule="auto"/>
+        <w:jc w:val="both"/>
+        <w:rPr>
+          <w:rFonts w:ascii="Times New Roman" w:hAnsi="Times New Roman" w:cs="Times New Roman"/>
+          <w:color w:val="000000"/>
+          <w:sz w:val="28"/>
+          <w:szCs w:val="28"/>
+          <w:shd w:val="clear" w:color="auto" w:fill="FFFFFF"/>
+          <w:lang w:val="ru-BY"/>
+        </w:rPr>
+      </w:pPr>
+      <w:r>
+        <w:rPr>
+          <w:rFonts w:ascii="Times New Roman" w:hAnsi="Times New Roman" w:cs="Times New Roman"/>
+          <w:color w:val="000000"/>
+          <w:sz w:val="28"/>
+          <w:szCs w:val="28"/>
+          <w:shd w:val="clear" w:color="auto" w:fill="FFFFFF"/>
+        </w:rPr>
+        <w:t>Вертикальная черта (или), указывает на взаимоисключающие элементы.</w:t>
+      </w:r>
+    </w:p>
+    <w:p>
+      <w:pPr>
+        <w:pStyle w:val="a5"/>
+        <w:shd w:val="clear" w:color="auto" w:fill="FFFFFF"/>
+        <w:spacing w:before="240" w:after="240" w:line="240" w:lineRule="auto"/>
+        <w:jc w:val="both"/>
+        <w:rPr>
+          <w:rFonts w:ascii="Times New Roman" w:hAnsi="Times New Roman" w:cs="Times New Roman"/>
+          <w:color w:val="000000"/>
+          <w:sz w:val="28"/>
+          <w:szCs w:val="28"/>
+          <w:shd w:val="clear" w:color="auto" w:fill="FFFFFF"/>
+          <w:lang w:val="ru-BY"/>
+        </w:rPr>
+      </w:pPr>
+      <w:proofErr w:type="spellStart"/>
+      <w:r>
+        <w:rPr>
+          <w:rFonts w:ascii="Times New Roman" w:hAnsi="Times New Roman" w:cs="Times New Roman"/>
+          <w:color w:val="000000"/>
+          <w:sz w:val="28"/>
+          <w:szCs w:val="28"/>
+          <w:shd w:val="clear" w:color="auto" w:fill="FFFFFF"/>
+          <w:lang w:val="ru-BY"/>
+        </w:rPr>
+        <w:t>my_program</w:t>
+      </w:r>
+      <w:proofErr w:type="spellEnd"/>
+      <w:r>
+        <w:rPr>
+          <w:rFonts w:ascii="Times New Roman" w:hAnsi="Times New Roman" w:cs="Times New Roman"/>
+          <w:color w:val="000000"/>
+          <w:sz w:val="28"/>
+          <w:szCs w:val="28"/>
+          <w:shd w:val="clear" w:color="auto" w:fill="FFFFFF"/>
+          <w:lang w:val="ru-BY"/>
+        </w:rPr>
+        <w:t xml:space="preserve"> </w:t>
+      </w:r>
+      <w:proofErr w:type="spellStart"/>
+      <w:r>
+        <w:rPr>
+          <w:rFonts w:ascii="Times New Roman" w:hAnsi="Times New Roman" w:cs="Times New Roman"/>
+          <w:color w:val="000000"/>
+          <w:sz w:val="28"/>
+          <w:szCs w:val="28"/>
+          <w:shd w:val="clear" w:color="auto" w:fill="FFFFFF"/>
+          <w:lang w:val="ru-BY"/>
+        </w:rPr>
+        <w:t>go</w:t>
+      </w:r>
+      <w:proofErr w:type="spellEnd"/>
+      <w:r>
+        <w:rPr>
+          <w:rFonts w:ascii="Times New Roman" w:hAnsi="Times New Roman" w:cs="Times New Roman"/>
+          <w:color w:val="000000"/>
+          <w:sz w:val="28"/>
+          <w:szCs w:val="28"/>
+          <w:shd w:val="clear" w:color="auto" w:fill="FFFFFF"/>
+          <w:lang w:val="ru-BY"/>
+        </w:rPr>
+        <w:t xml:space="preserve"> (--</w:t>
+      </w:r>
+      <w:proofErr w:type="spellStart"/>
+      <w:r>
+        <w:rPr>
+          <w:rFonts w:ascii="Times New Roman" w:hAnsi="Times New Roman" w:cs="Times New Roman"/>
+          <w:color w:val="000000"/>
+          <w:sz w:val="28"/>
+          <w:szCs w:val="28"/>
+          <w:shd w:val="clear" w:color="auto" w:fill="FFFFFF"/>
+          <w:lang w:val="ru-BY"/>
+        </w:rPr>
+        <w:t>up</w:t>
+      </w:r>
+      <w:proofErr w:type="spellEnd"/>
+      <w:r>
+        <w:rPr>
+          <w:rFonts w:ascii="Times New Roman" w:hAnsi="Times New Roman" w:cs="Times New Roman"/>
+          <w:color w:val="000000"/>
+          <w:sz w:val="28"/>
+          <w:szCs w:val="28"/>
+          <w:shd w:val="clear" w:color="auto" w:fill="FFFFFF"/>
+          <w:lang w:val="ru-BY"/>
+        </w:rPr>
+        <w:t xml:space="preserve"> | --</w:t>
+      </w:r>
+      <w:proofErr w:type="spellStart"/>
+      <w:r>
+        <w:rPr>
+          <w:rFonts w:ascii="Times New Roman" w:hAnsi="Times New Roman" w:cs="Times New Roman"/>
+          <w:color w:val="000000"/>
+          <w:sz w:val="28"/>
+          <w:szCs w:val="28"/>
+          <w:shd w:val="clear" w:color="auto" w:fill="FFFFFF"/>
+          <w:lang w:val="ru-BY"/>
+        </w:rPr>
+        <w:t>down</w:t>
+      </w:r>
+      <w:proofErr w:type="spellEnd"/>
+      <w:r>
+        <w:rPr>
+          <w:rFonts w:ascii="Times New Roman" w:hAnsi="Times New Roman" w:cs="Times New Roman"/>
+          <w:color w:val="000000"/>
+          <w:sz w:val="28"/>
+          <w:szCs w:val="28"/>
+          <w:shd w:val="clear" w:color="auto" w:fill="FFFFFF"/>
+          <w:lang w:val="ru-BY"/>
+        </w:rPr>
+        <w:t xml:space="preserve"> | --</w:t>
+      </w:r>
+      <w:proofErr w:type="spellStart"/>
+      <w:r>
+        <w:rPr>
+          <w:rFonts w:ascii="Times New Roman" w:hAnsi="Times New Roman" w:cs="Times New Roman"/>
+          <w:color w:val="000000"/>
+          <w:sz w:val="28"/>
+          <w:szCs w:val="28"/>
+          <w:shd w:val="clear" w:color="auto" w:fill="FFFFFF"/>
+          <w:lang w:val="ru-BY"/>
+        </w:rPr>
+        <w:t>left</w:t>
+      </w:r>
+      <w:proofErr w:type="spellEnd"/>
+      <w:r>
+        <w:rPr>
+          <w:rFonts w:ascii="Times New Roman" w:hAnsi="Times New Roman" w:cs="Times New Roman"/>
+          <w:color w:val="000000"/>
+          <w:sz w:val="28"/>
+          <w:szCs w:val="28"/>
+          <w:shd w:val="clear" w:color="auto" w:fill="FFFFFF"/>
+          <w:lang w:val="ru-BY"/>
+        </w:rPr>
+        <w:t xml:space="preserve"> | --</w:t>
+      </w:r>
+      <w:proofErr w:type="spellStart"/>
+      <w:r>
+        <w:rPr>
+          <w:rFonts w:ascii="Times New Roman" w:hAnsi="Times New Roman" w:cs="Times New Roman"/>
+          <w:color w:val="000000"/>
+          <w:sz w:val="28"/>
+          <w:szCs w:val="28"/>
+          <w:shd w:val="clear" w:color="auto" w:fill="FFFFFF"/>
+          <w:lang w:val="ru-BY"/>
+        </w:rPr>
+        <w:t>right</w:t>
+      </w:r>
+      <w:proofErr w:type="spellEnd"/>
+      <w:r>
+        <w:rPr>
+          <w:rFonts w:ascii="Times New Roman" w:hAnsi="Times New Roman" w:cs="Times New Roman"/>
+          <w:color w:val="000000"/>
+          <w:sz w:val="28"/>
+          <w:szCs w:val="28"/>
+          <w:shd w:val="clear" w:color="auto" w:fill="FFFFFF"/>
+          <w:lang w:val="ru-BY"/>
+        </w:rPr>
+        <w:t>)</w:t>
+      </w:r>
+    </w:p>
+    <w:p>
+      <w:pPr>
+        <w:pStyle w:val="a5"/>
+        <w:numPr>
+          <w:ilvl w:val="0"/>
+          <w:numId w:val="5"/>
+        </w:numPr>
+        <w:shd w:val="clear" w:color="auto" w:fill="FFFFFF"/>
+        <w:spacing w:before="240" w:after="240" w:line="240" w:lineRule="auto"/>
+        <w:jc w:val="both"/>
+        <w:rPr>
+          <w:rFonts w:ascii="Times New Roman" w:hAnsi="Times New Roman" w:cs="Times New Roman"/>
+          <w:color w:val="000000"/>
+          <w:sz w:val="28"/>
+          <w:szCs w:val="28"/>
+          <w:shd w:val="clear" w:color="auto" w:fill="FFFFFF"/>
+          <w:lang w:val="ru-BY"/>
+        </w:rPr>
+      </w:pPr>
+      <w:r>
+        <w:rPr>
+          <w:rFonts w:ascii="Times New Roman" w:hAnsi="Times New Roman" w:cs="Times New Roman"/>
+          <w:color w:val="000000"/>
+          <w:sz w:val="28"/>
+          <w:szCs w:val="28"/>
+          <w:shd w:val="clear" w:color="auto" w:fill="FFFFFF"/>
+        </w:rPr>
+        <w:t>Троеточие … указывает на то, что может быть несколько аргументов с таким именем</w:t>
+      </w:r>
+    </w:p>
+    <w:p>
+      <w:pPr>
+        <w:pStyle w:val="a5"/>
+        <w:numPr>
+          <w:ilvl w:val="0"/>
+          <w:numId w:val="5"/>
+        </w:numPr>
+        <w:shd w:val="clear" w:color="auto" w:fill="FFFFFF"/>
+        <w:spacing w:before="240" w:after="240" w:line="240" w:lineRule="auto"/>
+        <w:jc w:val="both"/>
+        <w:rPr>
+          <w:rFonts w:ascii="Times New Roman" w:hAnsi="Times New Roman" w:cs="Times New Roman"/>
+          <w:color w:val="000000"/>
+          <w:sz w:val="28"/>
+          <w:szCs w:val="28"/>
+          <w:shd w:val="clear" w:color="auto" w:fill="FFFFFF"/>
+          <w:lang w:val="ru-BY"/>
+        </w:rPr>
+      </w:pPr>
+      <w:r>
+        <w:rPr>
+          <w:rFonts w:ascii="Times New Roman" w:hAnsi="Times New Roman" w:cs="Times New Roman"/>
+          <w:color w:val="000000"/>
+          <w:sz w:val="28"/>
+          <w:szCs w:val="28"/>
+          <w:shd w:val="clear" w:color="auto" w:fill="FFFFFF"/>
+          <w:lang w:val="ru-BY"/>
+        </w:rPr>
+        <w:t>Чтобы указать, что опция имеет аргумент, поместите слово, описывающее этот аргумент, после пробела (или знака равенства "=")</w:t>
+      </w:r>
+    </w:p>
+    <w:p>
+      <w:pPr>
+        <w:pStyle w:val="a5"/>
+        <w:shd w:val="clear" w:color="auto" w:fill="FFFFFF"/>
+        <w:spacing w:before="240" w:after="240" w:line="240" w:lineRule="auto"/>
+        <w:jc w:val="both"/>
+        <w:rPr>
+          <w:rFonts w:ascii="Times New Roman" w:hAnsi="Times New Roman" w:cs="Times New Roman"/>
+          <w:color w:val="000000"/>
+          <w:sz w:val="28"/>
+          <w:szCs w:val="28"/>
+          <w:shd w:val="clear" w:color="auto" w:fill="FFFFFF"/>
+          <w:lang w:val="ru-BY"/>
+        </w:rPr>
+      </w:pPr>
+      <w:r>
+        <w:rPr>
+          <w:noProof/>
+        </w:rPr>
+        <w:lastRenderedPageBreak/>
+        <w:drawing>
+          <wp:inline distT="0" distB="0" distL="0" distR="0" wp14:anchorId="69DA95FB" wp14:editId="6BE4391C">
+            <wp:extent cx="5940425" cy="600075"/>
+            <wp:effectExtent l="0" t="0" r="3175" b="9525"/>
+            <wp:docPr id="1" name="Рисунок 1"/>
+            <wp:cNvGraphicFramePr>
+              <a:graphicFrameLocks xmlns:a="http://schemas.openxmlformats.org/drawingml/2006/main" noChangeAspect="1"/>
+            </wp:cNvGraphicFramePr>
+            <a:graphic xmlns:a="http://schemas.openxmlformats.org/drawingml/2006/main">
+              <a:graphicData uri="http://schemas.openxmlformats.org/drawingml/2006/picture">
+                <pic:pic xmlns:pic="http://schemas.openxmlformats.org/drawingml/2006/picture">
+                  <pic:nvPicPr>
+                    <pic:cNvPr id="1" name=""/>
+                    <pic:cNvPicPr/>
+                  </pic:nvPicPr>
+                  <pic:blipFill>
+                    <a:blip r:embed="rId5"/>
+                    <a:stretch>
+                      <a:fillRect/>
+                    </a:stretch>
+                  </pic:blipFill>
+                  <pic:spPr>
+                    <a:xfrm>
+                      <a:off x="0" y="0"/>
+                      <a:ext cx="5940425" cy="600075"/>
+                    </a:xfrm>
+                    <a:prstGeom prst="rect">
+                      <a:avLst/>
+                    </a:prstGeom>
+                  </pic:spPr>
+                </pic:pic>
+              </a:graphicData>
+            </a:graphic>
+          </wp:inline>
+        </w:drawing>
+      </w:r>
+    </w:p>
+    <w:p>
+      <w:pPr>
+        <w:shd w:val="clear" w:color="auto" w:fill="FFFFFF"/>
+        <w:spacing w:before="240" w:after="240" w:line="240" w:lineRule="auto"/>
+        <w:jc w:val="both"/>
+        <w:rPr>
+          <w:rFonts w:ascii="Times New Roman" w:hAnsi="Times New Roman" w:cs="Times New Roman"/>
+          <w:color w:val="000000"/>
+          <w:sz w:val="28"/>
+          <w:szCs w:val="28"/>
+          <w:shd w:val="clear" w:color="auto" w:fill="FFFFFF"/>
+        </w:rPr>
+      </w:pPr>
+    </w:p>
+    <w:p>
+      <w:pPr>
+        <w:shd w:val="clear" w:color="auto" w:fill="FFFFFF"/>
+        <w:spacing w:before="240" w:after="240" w:line="240" w:lineRule="auto"/>
+        <w:jc w:val="both"/>
+        <w:rPr>
+          <w:rFonts w:ascii="Times New Roman" w:hAnsi="Times New Roman" w:cs="Times New Roman"/>
+          <w:color w:val="000000"/>
+          <w:sz w:val="28"/>
+          <w:szCs w:val="28"/>
+          <w:shd w:val="clear" w:color="auto" w:fill="FFFFFF"/>
+        </w:rPr>
+      </w:pPr>
       <w:r>
         <w:rPr>
           <w:rFonts w:ascii="Times New Roman" w:hAnsi="Times New Roman" w:cs="Times New Roman"/>
@@ -2057,7 +3011,635 @@
           <w:szCs w:val="28"/>
           <w:shd w:val="clear" w:color="auto" w:fill="FFFFFF"/>
         </w:rPr>
+        <w:t xml:space="preserve"> (</w:t>
+      </w:r>
+      <w:r>
+        <w:rPr>
+          <w:rFonts w:ascii="Times New Roman" w:hAnsi="Times New Roman" w:cs="Times New Roman"/>
+          <w:color w:val="000000"/>
+          <w:sz w:val="28"/>
+          <w:szCs w:val="28"/>
+          <w:shd w:val="clear" w:color="auto" w:fill="FFFFFF"/>
+        </w:rPr>
+        <w:t>%</w:t>
+      </w:r>
+      <w:proofErr w:type="spellStart"/>
+      <w:r>
+        <w:rPr>
+          <w:rFonts w:ascii="Times New Roman" w:hAnsi="Times New Roman" w:cs="Times New Roman"/>
+          <w:color w:val="000000"/>
+          <w:sz w:val="28"/>
+          <w:szCs w:val="28"/>
+          <w:shd w:val="clear" w:color="auto" w:fill="FFFFFF"/>
+          <w:lang w:val="en-US"/>
+        </w:rPr>
+        <w:t>Windir</w:t>
+      </w:r>
+      <w:proofErr w:type="spellEnd"/>
+      <w:r>
+        <w:rPr>
+          <w:rFonts w:ascii="Times New Roman" w:hAnsi="Times New Roman" w:cs="Times New Roman"/>
+          <w:color w:val="000000"/>
+          <w:sz w:val="28"/>
+          <w:szCs w:val="28"/>
+          <w:shd w:val="clear" w:color="auto" w:fill="FFFFFF"/>
+        </w:rPr>
+        <w:t>%/</w:t>
+      </w:r>
+      <w:r>
+        <w:rPr>
+          <w:rFonts w:ascii="Times New Roman" w:hAnsi="Times New Roman" w:cs="Times New Roman"/>
+          <w:color w:val="000000"/>
+          <w:sz w:val="28"/>
+          <w:szCs w:val="28"/>
+          <w:shd w:val="clear" w:color="auto" w:fill="FFFFFF"/>
+          <w:lang w:val="en-US"/>
+        </w:rPr>
+        <w:t>System</w:t>
+      </w:r>
+      <w:r>
+        <w:rPr>
+          <w:rFonts w:ascii="Times New Roman" w:hAnsi="Times New Roman" w:cs="Times New Roman"/>
+          <w:color w:val="000000"/>
+          <w:sz w:val="28"/>
+          <w:szCs w:val="28"/>
+          <w:shd w:val="clear" w:color="auto" w:fill="FFFFFF"/>
+        </w:rPr>
+        <w:t>32</w:t>
+      </w:r>
+      <w:r>
+        <w:rPr>
+          <w:rFonts w:ascii="Times New Roman" w:hAnsi="Times New Roman" w:cs="Times New Roman"/>
+          <w:color w:val="000000"/>
+          <w:sz w:val="28"/>
+          <w:szCs w:val="28"/>
+          <w:shd w:val="clear" w:color="auto" w:fill="FFFFFF"/>
+        </w:rPr>
+        <w:t>)</w:t>
+      </w:r>
+      <w:r>
+        <w:rPr>
+          <w:rFonts w:ascii="Times New Roman" w:hAnsi="Times New Roman" w:cs="Times New Roman"/>
+          <w:color w:val="000000"/>
+          <w:sz w:val="28"/>
+          <w:szCs w:val="28"/>
+          <w:shd w:val="clear" w:color="auto" w:fill="FFFFFF"/>
+        </w:rPr>
         <w:t>.</w:t>
+      </w:r>
+    </w:p>
+    <w:p>
+      <w:pPr>
+        <w:shd w:val="clear" w:color="auto" w:fill="FFFFFF"/>
+        <w:spacing w:before="240" w:after="240" w:line="240" w:lineRule="auto"/>
+        <w:jc w:val="both"/>
+        <w:rPr>
+          <w:rFonts w:ascii="Times New Roman" w:hAnsi="Times New Roman" w:cs="Times New Roman"/>
+          <w:b/>
+          <w:bCs/>
+          <w:color w:val="000000"/>
+          <w:sz w:val="28"/>
+          <w:szCs w:val="28"/>
+          <w:shd w:val="clear" w:color="auto" w:fill="FFFFFF"/>
+        </w:rPr>
+      </w:pPr>
+      <w:r>
+        <w:rPr>
+          <w:rFonts w:ascii="Times New Roman" w:hAnsi="Times New Roman" w:cs="Times New Roman"/>
+          <w:b/>
+          <w:bCs/>
+          <w:color w:val="000000"/>
+          <w:sz w:val="28"/>
+          <w:szCs w:val="28"/>
+          <w:shd w:val="clear" w:color="auto" w:fill="FFFFFF"/>
+        </w:rPr>
+        <w:t>Встроенные:</w:t>
+      </w:r>
+    </w:p>
+    <w:p>
+      <w:pPr>
+        <w:pStyle w:val="a5"/>
+        <w:numPr>
+          <w:ilvl w:val="0"/>
+          <w:numId w:val="6"/>
+        </w:numPr>
+        <w:shd w:val="clear" w:color="auto" w:fill="FFFFFF"/>
+        <w:spacing w:before="240" w:after="240" w:line="240" w:lineRule="auto"/>
+        <w:jc w:val="both"/>
+        <w:rPr>
+          <w:rFonts w:ascii="Times New Roman" w:hAnsi="Times New Roman" w:cs="Times New Roman"/>
+          <w:b/>
+          <w:bCs/>
+          <w:color w:val="000000"/>
+          <w:sz w:val="28"/>
+          <w:szCs w:val="28"/>
+          <w:shd w:val="clear" w:color="auto" w:fill="FFFFFF"/>
+        </w:rPr>
+      </w:pPr>
+      <w:r>
+        <w:rPr>
+          <w:rFonts w:ascii="Times New Roman" w:hAnsi="Times New Roman" w:cs="Times New Roman"/>
+          <w:b/>
+          <w:bCs/>
+          <w:color w:val="000000"/>
+          <w:sz w:val="28"/>
+          <w:szCs w:val="28"/>
+          <w:shd w:val="clear" w:color="auto" w:fill="FFFFFF"/>
+          <w:lang w:val="en-US"/>
+        </w:rPr>
+        <w:t xml:space="preserve">MD – </w:t>
+      </w:r>
+      <w:r>
+        <w:rPr>
+          <w:rFonts w:ascii="Times New Roman" w:hAnsi="Times New Roman" w:cs="Times New Roman"/>
+          <w:color w:val="000000"/>
+          <w:sz w:val="28"/>
+          <w:szCs w:val="28"/>
+          <w:shd w:val="clear" w:color="auto" w:fill="FFFFFF"/>
+        </w:rPr>
+        <w:t>создать каталог.</w:t>
+      </w:r>
+    </w:p>
+    <w:p>
+      <w:pPr>
+        <w:pStyle w:val="a5"/>
+        <w:numPr>
+          <w:ilvl w:val="0"/>
+          <w:numId w:val="6"/>
+        </w:numPr>
+        <w:shd w:val="clear" w:color="auto" w:fill="FFFFFF"/>
+        <w:spacing w:before="240" w:after="240" w:line="240" w:lineRule="auto"/>
+        <w:jc w:val="both"/>
+        <w:rPr>
+          <w:rFonts w:ascii="Times New Roman" w:hAnsi="Times New Roman" w:cs="Times New Roman"/>
+          <w:b/>
+          <w:bCs/>
+          <w:color w:val="000000"/>
+          <w:sz w:val="28"/>
+          <w:szCs w:val="28"/>
+          <w:shd w:val="clear" w:color="auto" w:fill="FFFFFF"/>
+        </w:rPr>
+      </w:pPr>
+      <w:r>
+        <w:rPr>
+          <w:rFonts w:ascii="Times New Roman" w:hAnsi="Times New Roman" w:cs="Times New Roman"/>
+          <w:b/>
+          <w:bCs/>
+          <w:color w:val="000000"/>
+          <w:sz w:val="28"/>
+          <w:szCs w:val="28"/>
+          <w:shd w:val="clear" w:color="auto" w:fill="FFFFFF"/>
+          <w:lang w:val="en-US"/>
+        </w:rPr>
+        <w:t xml:space="preserve">RD – </w:t>
+      </w:r>
+      <w:r>
+        <w:rPr>
+          <w:rFonts w:ascii="Times New Roman" w:hAnsi="Times New Roman" w:cs="Times New Roman"/>
+          <w:color w:val="000000"/>
+          <w:sz w:val="28"/>
+          <w:szCs w:val="28"/>
+          <w:shd w:val="clear" w:color="auto" w:fill="FFFFFF"/>
+        </w:rPr>
+        <w:t>удалить каталог.</w:t>
+      </w:r>
+    </w:p>
+    <w:p>
+      <w:pPr>
+        <w:pStyle w:val="a5"/>
+        <w:numPr>
+          <w:ilvl w:val="0"/>
+          <w:numId w:val="6"/>
+        </w:numPr>
+        <w:shd w:val="clear" w:color="auto" w:fill="FFFFFF"/>
+        <w:spacing w:before="240" w:after="240" w:line="240" w:lineRule="auto"/>
+        <w:jc w:val="both"/>
+        <w:rPr>
+          <w:rFonts w:ascii="Times New Roman" w:hAnsi="Times New Roman" w:cs="Times New Roman"/>
+          <w:b/>
+          <w:bCs/>
+          <w:color w:val="000000"/>
+          <w:sz w:val="28"/>
+          <w:szCs w:val="28"/>
+          <w:shd w:val="clear" w:color="auto" w:fill="FFFFFF"/>
+        </w:rPr>
+      </w:pPr>
+      <w:r>
+        <w:rPr>
+          <w:rFonts w:ascii="Times New Roman" w:hAnsi="Times New Roman" w:cs="Times New Roman"/>
+          <w:b/>
+          <w:bCs/>
+          <w:color w:val="000000"/>
+          <w:sz w:val="28"/>
+          <w:szCs w:val="28"/>
+          <w:shd w:val="clear" w:color="auto" w:fill="FFFFFF"/>
+          <w:lang w:val="en-US"/>
+        </w:rPr>
+        <w:t xml:space="preserve">CD – </w:t>
+      </w:r>
+      <w:r>
+        <w:rPr>
+          <w:rFonts w:ascii="Times New Roman" w:hAnsi="Times New Roman" w:cs="Times New Roman"/>
+          <w:color w:val="000000"/>
+          <w:sz w:val="28"/>
+          <w:szCs w:val="28"/>
+          <w:shd w:val="clear" w:color="auto" w:fill="FFFFFF"/>
+        </w:rPr>
+        <w:t>смена текущего каталога.</w:t>
+      </w:r>
+    </w:p>
+    <w:p>
+      <w:pPr>
+        <w:pStyle w:val="a5"/>
+        <w:numPr>
+          <w:ilvl w:val="0"/>
+          <w:numId w:val="6"/>
+        </w:numPr>
+        <w:shd w:val="clear" w:color="auto" w:fill="FFFFFF"/>
+        <w:spacing w:before="240" w:after="240" w:line="240" w:lineRule="auto"/>
+        <w:jc w:val="both"/>
+        <w:rPr>
+          <w:rFonts w:ascii="Times New Roman" w:hAnsi="Times New Roman" w:cs="Times New Roman"/>
+          <w:b/>
+          <w:bCs/>
+          <w:color w:val="000000"/>
+          <w:sz w:val="28"/>
+          <w:szCs w:val="28"/>
+          <w:shd w:val="clear" w:color="auto" w:fill="FFFFFF"/>
+        </w:rPr>
+      </w:pPr>
+      <w:r>
+        <w:rPr>
+          <w:rFonts w:ascii="Times New Roman" w:hAnsi="Times New Roman" w:cs="Times New Roman"/>
+          <w:b/>
+          <w:bCs/>
+          <w:color w:val="000000"/>
+          <w:sz w:val="28"/>
+          <w:szCs w:val="28"/>
+          <w:shd w:val="clear" w:color="auto" w:fill="FFFFFF"/>
+          <w:lang w:val="en-US"/>
+        </w:rPr>
+        <w:t xml:space="preserve">DIR – </w:t>
+      </w:r>
+      <w:r>
+        <w:rPr>
+          <w:rFonts w:ascii="Times New Roman" w:hAnsi="Times New Roman" w:cs="Times New Roman"/>
+          <w:color w:val="000000"/>
+          <w:sz w:val="28"/>
+          <w:szCs w:val="28"/>
+          <w:shd w:val="clear" w:color="auto" w:fill="FFFFFF"/>
+        </w:rPr>
+        <w:t>просмотр содержимого каталога.</w:t>
+      </w:r>
+    </w:p>
+    <w:p>
+      <w:pPr>
+        <w:pStyle w:val="a5"/>
+        <w:numPr>
+          <w:ilvl w:val="0"/>
+          <w:numId w:val="6"/>
+        </w:numPr>
+        <w:shd w:val="clear" w:color="auto" w:fill="FFFFFF"/>
+        <w:spacing w:before="240" w:after="240" w:line="240" w:lineRule="auto"/>
+        <w:jc w:val="both"/>
+        <w:rPr>
+          <w:rFonts w:ascii="Times New Roman" w:hAnsi="Times New Roman" w:cs="Times New Roman"/>
+          <w:b/>
+          <w:bCs/>
+          <w:color w:val="000000"/>
+          <w:sz w:val="28"/>
+          <w:szCs w:val="28"/>
+          <w:shd w:val="clear" w:color="auto" w:fill="FFFFFF"/>
+        </w:rPr>
+      </w:pPr>
+      <w:r>
+        <w:rPr>
+          <w:rFonts w:ascii="Times New Roman" w:hAnsi="Times New Roman" w:cs="Times New Roman"/>
+          <w:b/>
+          <w:bCs/>
+          <w:color w:val="000000"/>
+          <w:sz w:val="28"/>
+          <w:szCs w:val="28"/>
+          <w:shd w:val="clear" w:color="auto" w:fill="FFFFFF"/>
+          <w:lang w:val="en-US"/>
+        </w:rPr>
+        <w:t xml:space="preserve">MOVE – </w:t>
+      </w:r>
+      <w:r>
+        <w:rPr>
+          <w:rFonts w:ascii="Times New Roman" w:hAnsi="Times New Roman" w:cs="Times New Roman"/>
+          <w:color w:val="000000"/>
+          <w:sz w:val="28"/>
+          <w:szCs w:val="28"/>
+          <w:shd w:val="clear" w:color="auto" w:fill="FFFFFF"/>
+        </w:rPr>
+        <w:t>перемещение\переименование каталога.</w:t>
+      </w:r>
+    </w:p>
+    <w:p>
+      <w:pPr>
+        <w:shd w:val="clear" w:color="auto" w:fill="FFFFFF"/>
+        <w:spacing w:before="240" w:after="240" w:line="240" w:lineRule="auto"/>
+        <w:jc w:val="both"/>
+        <w:rPr>
+          <w:rFonts w:ascii="Times New Roman" w:hAnsi="Times New Roman" w:cs="Times New Roman"/>
+          <w:color w:val="000000"/>
+          <w:sz w:val="28"/>
+          <w:szCs w:val="28"/>
+          <w:shd w:val="clear" w:color="auto" w:fill="FFFFFF"/>
+        </w:rPr>
+      </w:pPr>
+    </w:p>
+    <w:p>
+      <w:pPr>
+        <w:shd w:val="clear" w:color="auto" w:fill="FFFFFF"/>
+        <w:spacing w:before="240" w:after="240" w:line="240" w:lineRule="auto"/>
+        <w:jc w:val="both"/>
+        <w:rPr>
+          <w:rFonts w:ascii="Times New Roman" w:hAnsi="Times New Roman" w:cs="Times New Roman"/>
+          <w:color w:val="000000"/>
+          <w:sz w:val="28"/>
+          <w:szCs w:val="28"/>
+          <w:shd w:val="clear" w:color="auto" w:fill="FFFFFF"/>
+        </w:rPr>
+      </w:pPr>
+      <w:r>
+        <w:rPr>
+          <w:rFonts w:ascii="Times New Roman" w:hAnsi="Times New Roman" w:cs="Times New Roman"/>
+          <w:b/>
+          <w:bCs/>
+          <w:color w:val="000000"/>
+          <w:sz w:val="28"/>
+          <w:szCs w:val="28"/>
+          <w:shd w:val="clear" w:color="auto" w:fill="FFFFFF"/>
+          <w:lang w:val="en-US"/>
+        </w:rPr>
+        <w:t>POSIX</w:t>
+      </w:r>
+      <w:r>
+        <w:rPr>
+          <w:rFonts w:ascii="Times New Roman" w:hAnsi="Times New Roman" w:cs="Times New Roman"/>
+          <w:b/>
+          <w:bCs/>
+          <w:color w:val="000000"/>
+          <w:sz w:val="28"/>
+          <w:szCs w:val="28"/>
+          <w:shd w:val="clear" w:color="auto" w:fill="FFFFFF"/>
+        </w:rPr>
+        <w:t xml:space="preserve"> – </w:t>
+      </w:r>
+      <w:r>
+        <w:rPr>
+          <w:rFonts w:ascii="Times New Roman" w:hAnsi="Times New Roman" w:cs="Times New Roman"/>
+          <w:color w:val="000000"/>
+          <w:sz w:val="28"/>
+          <w:szCs w:val="28"/>
+          <w:shd w:val="clear" w:color="auto" w:fill="FFFFFF"/>
+          <w:lang w:val="en-US"/>
+        </w:rPr>
+        <w:t>Portable</w:t>
+      </w:r>
+      <w:r>
+        <w:rPr>
+          <w:rFonts w:ascii="Times New Roman" w:hAnsi="Times New Roman" w:cs="Times New Roman"/>
+          <w:color w:val="000000"/>
+          <w:sz w:val="28"/>
+          <w:szCs w:val="28"/>
+          <w:shd w:val="clear" w:color="auto" w:fill="FFFFFF"/>
+        </w:rPr>
+        <w:t xml:space="preserve"> </w:t>
+      </w:r>
+      <w:r>
+        <w:rPr>
+          <w:rFonts w:ascii="Times New Roman" w:hAnsi="Times New Roman" w:cs="Times New Roman"/>
+          <w:color w:val="000000"/>
+          <w:sz w:val="28"/>
+          <w:szCs w:val="28"/>
+          <w:shd w:val="clear" w:color="auto" w:fill="FFFFFF"/>
+          <w:lang w:val="en-US"/>
+        </w:rPr>
+        <w:t>Operating</w:t>
+      </w:r>
+      <w:r>
+        <w:rPr>
+          <w:rFonts w:ascii="Times New Roman" w:hAnsi="Times New Roman" w:cs="Times New Roman"/>
+          <w:color w:val="000000"/>
+          <w:sz w:val="28"/>
+          <w:szCs w:val="28"/>
+          <w:shd w:val="clear" w:color="auto" w:fill="FFFFFF"/>
+        </w:rPr>
+        <w:t xml:space="preserve"> </w:t>
+      </w:r>
+      <w:r>
+        <w:rPr>
+          <w:rFonts w:ascii="Times New Roman" w:hAnsi="Times New Roman" w:cs="Times New Roman"/>
+          <w:color w:val="000000"/>
+          <w:sz w:val="28"/>
+          <w:szCs w:val="28"/>
+          <w:shd w:val="clear" w:color="auto" w:fill="FFFFFF"/>
+          <w:lang w:val="en-US"/>
+        </w:rPr>
+        <w:t>System</w:t>
+      </w:r>
+      <w:r>
+        <w:rPr>
+          <w:rFonts w:ascii="Times New Roman" w:hAnsi="Times New Roman" w:cs="Times New Roman"/>
+          <w:color w:val="000000"/>
+          <w:sz w:val="28"/>
+          <w:szCs w:val="28"/>
+          <w:shd w:val="clear" w:color="auto" w:fill="FFFFFF"/>
+        </w:rPr>
+        <w:t xml:space="preserve"> </w:t>
+      </w:r>
+      <w:r>
+        <w:rPr>
+          <w:rFonts w:ascii="Times New Roman" w:hAnsi="Times New Roman" w:cs="Times New Roman"/>
+          <w:color w:val="000000"/>
+          <w:sz w:val="28"/>
+          <w:szCs w:val="28"/>
+          <w:shd w:val="clear" w:color="auto" w:fill="FFFFFF"/>
+          <w:lang w:val="en-US"/>
+        </w:rPr>
+        <w:t>Interface</w:t>
+      </w:r>
+      <w:r>
+        <w:rPr>
+          <w:rFonts w:ascii="Times New Roman" w:hAnsi="Times New Roman" w:cs="Times New Roman"/>
+          <w:color w:val="000000"/>
+          <w:sz w:val="28"/>
+          <w:szCs w:val="28"/>
+          <w:shd w:val="clear" w:color="auto" w:fill="FFFFFF"/>
+        </w:rPr>
+        <w:t xml:space="preserve"> – </w:t>
+      </w:r>
+      <w:r>
+        <w:rPr>
+          <w:rFonts w:ascii="Times New Roman" w:hAnsi="Times New Roman" w:cs="Times New Roman"/>
+          <w:color w:val="000000"/>
+          <w:sz w:val="28"/>
+          <w:szCs w:val="28"/>
+          <w:shd w:val="clear" w:color="auto" w:fill="FFFFFF"/>
+        </w:rPr>
+        <w:t>набор</w:t>
+      </w:r>
+      <w:r>
+        <w:rPr>
+          <w:rFonts w:ascii="Times New Roman" w:hAnsi="Times New Roman" w:cs="Times New Roman"/>
+          <w:color w:val="000000"/>
+          <w:sz w:val="28"/>
+          <w:szCs w:val="28"/>
+          <w:shd w:val="clear" w:color="auto" w:fill="FFFFFF"/>
+        </w:rPr>
+        <w:t xml:space="preserve"> </w:t>
+      </w:r>
+      <w:r>
+        <w:rPr>
+          <w:rFonts w:ascii="Times New Roman" w:hAnsi="Times New Roman" w:cs="Times New Roman"/>
+          <w:color w:val="000000"/>
+          <w:sz w:val="28"/>
+          <w:szCs w:val="28"/>
+          <w:shd w:val="clear" w:color="auto" w:fill="FFFFFF"/>
+        </w:rPr>
+        <w:t>стандартов</w:t>
+      </w:r>
+      <w:r>
+        <w:rPr>
+          <w:rFonts w:ascii="Times New Roman" w:hAnsi="Times New Roman" w:cs="Times New Roman"/>
+          <w:color w:val="000000"/>
+          <w:sz w:val="28"/>
+          <w:szCs w:val="28"/>
+          <w:shd w:val="clear" w:color="auto" w:fill="FFFFFF"/>
+        </w:rPr>
+        <w:t xml:space="preserve">, </w:t>
+      </w:r>
+      <w:r>
+        <w:rPr>
+          <w:rFonts w:ascii="Times New Roman" w:hAnsi="Times New Roman" w:cs="Times New Roman"/>
+          <w:color w:val="000000"/>
+          <w:sz w:val="28"/>
+          <w:szCs w:val="28"/>
+          <w:shd w:val="clear" w:color="auto" w:fill="FFFFFF"/>
+        </w:rPr>
+        <w:t>описывающих</w:t>
+      </w:r>
+      <w:r>
+        <w:rPr>
+          <w:rFonts w:ascii="Times New Roman" w:hAnsi="Times New Roman" w:cs="Times New Roman"/>
+          <w:color w:val="000000"/>
+          <w:sz w:val="28"/>
+          <w:szCs w:val="28"/>
+          <w:shd w:val="clear" w:color="auto" w:fill="FFFFFF"/>
+        </w:rPr>
+        <w:t xml:space="preserve"> </w:t>
+      </w:r>
+      <w:r>
+        <w:rPr>
+          <w:rFonts w:ascii="Times New Roman" w:hAnsi="Times New Roman" w:cs="Times New Roman"/>
+          <w:color w:val="000000"/>
+          <w:sz w:val="28"/>
+          <w:szCs w:val="28"/>
+          <w:shd w:val="clear" w:color="auto" w:fill="FFFFFF"/>
+        </w:rPr>
+        <w:t>интерфейс</w:t>
+      </w:r>
+      <w:r>
+        <w:rPr>
+          <w:rFonts w:ascii="Times New Roman" w:hAnsi="Times New Roman" w:cs="Times New Roman"/>
+          <w:color w:val="000000"/>
+          <w:sz w:val="28"/>
+          <w:szCs w:val="28"/>
+          <w:shd w:val="clear" w:color="auto" w:fill="FFFFFF"/>
+        </w:rPr>
+        <w:t xml:space="preserve"> </w:t>
+      </w:r>
+      <w:r>
+        <w:rPr>
+          <w:rFonts w:ascii="Times New Roman" w:hAnsi="Times New Roman" w:cs="Times New Roman"/>
+          <w:color w:val="000000"/>
+          <w:sz w:val="28"/>
+          <w:szCs w:val="28"/>
+          <w:shd w:val="clear" w:color="auto" w:fill="FFFFFF"/>
+        </w:rPr>
+        <w:t xml:space="preserve">взаимодействия с операционной системой. Создан для обеспечения совместимости различных систем (В основном </w:t>
+      </w:r>
+      <w:proofErr w:type="spellStart"/>
+      <w:r>
+        <w:rPr>
+          <w:rFonts w:ascii="Times New Roman" w:hAnsi="Times New Roman" w:cs="Times New Roman"/>
+          <w:color w:val="000000"/>
+          <w:sz w:val="28"/>
+          <w:szCs w:val="28"/>
+          <w:shd w:val="clear" w:color="auto" w:fill="FFFFFF"/>
+          <w:lang w:val="en-US"/>
+        </w:rPr>
+        <w:t>unix</w:t>
+      </w:r>
+      <w:proofErr w:type="spellEnd"/>
+      <w:r>
+        <w:rPr>
+          <w:rFonts w:ascii="Times New Roman" w:hAnsi="Times New Roman" w:cs="Times New Roman"/>
+          <w:color w:val="000000"/>
+          <w:sz w:val="28"/>
+          <w:szCs w:val="28"/>
+          <w:shd w:val="clear" w:color="auto" w:fill="FFFFFF"/>
+        </w:rPr>
+        <w:t>)</w:t>
+      </w:r>
+      <w:r>
+        <w:rPr>
+          <w:rFonts w:ascii="Times New Roman" w:hAnsi="Times New Roman" w:cs="Times New Roman"/>
+          <w:color w:val="000000"/>
+          <w:sz w:val="28"/>
+          <w:szCs w:val="28"/>
+          <w:shd w:val="clear" w:color="auto" w:fill="FFFFFF"/>
+        </w:rPr>
+        <w:t xml:space="preserve"> </w:t>
+      </w:r>
+      <w:r>
+        <w:rPr>
+          <w:rFonts w:ascii="Times New Roman" w:hAnsi="Times New Roman" w:cs="Times New Roman"/>
+          <w:color w:val="000000"/>
+          <w:sz w:val="28"/>
+          <w:szCs w:val="28"/>
+          <w:shd w:val="clear" w:color="auto" w:fill="FFFFFF"/>
+        </w:rPr>
+        <w:t>и переносимости прикладных программ на уровне исходного кода.</w:t>
+      </w:r>
+    </w:p>
+    <w:p>
+      <w:pPr>
+        <w:shd w:val="clear" w:color="auto" w:fill="FFFFFF"/>
+        <w:spacing w:before="240" w:after="240" w:line="240" w:lineRule="auto"/>
+        <w:jc w:val="both"/>
+        <w:rPr>
+          <w:rFonts w:ascii="Times New Roman" w:hAnsi="Times New Roman" w:cs="Times New Roman"/>
+          <w:color w:val="000000"/>
+          <w:sz w:val="28"/>
+          <w:szCs w:val="28"/>
+          <w:shd w:val="clear" w:color="auto" w:fill="FFFFFF"/>
+        </w:rPr>
+      </w:pPr>
+      <w:r>
+        <w:rPr>
+          <w:rFonts w:ascii="Times New Roman" w:hAnsi="Times New Roman" w:cs="Times New Roman"/>
+          <w:b/>
+          <w:bCs/>
+          <w:color w:val="000000"/>
+          <w:sz w:val="28"/>
+          <w:szCs w:val="28"/>
+          <w:shd w:val="clear" w:color="auto" w:fill="FFFFFF"/>
+        </w:rPr>
+        <w:t xml:space="preserve">Переменные окружения – </w:t>
+      </w:r>
+      <w:r>
+        <w:rPr>
+          <w:rFonts w:ascii="Times New Roman" w:hAnsi="Times New Roman" w:cs="Times New Roman"/>
+          <w:color w:val="000000"/>
+          <w:sz w:val="28"/>
+          <w:szCs w:val="28"/>
+          <w:shd w:val="clear" w:color="auto" w:fill="FFFFFF"/>
+        </w:rPr>
+        <w:t>текстовые переменные операционной системы, хранящие в себе какие-то данные. Данные хранятся в виде имя=значение.</w:t>
       </w:r>
     </w:p>
     <w:p>
@@ -2099,7 +3681,7 @@
 </file>
 
 <file path=word/numbering.xml><?xml version="1.0" encoding="utf-8"?>
-<w:numbering xmlns:wpc="http://schemas.microsoft.com/office/word/2010/wordprocessingCanvas" xmlns:cx="http://schemas.microsoft.com/office/drawing/2014/chartex" xmlns:cx1="http://schemas.microsoft.com/office/drawing/2015/9/8/chartex" xmlns:cx2="http://schemas.microsoft.com/office/drawing/2015/10/21/chartex" xmlns:cx3="http://schemas.microsoft.com/office/drawing/2016/5/9/chartex" xmlns:cx4="http://schemas.microsoft.com/office/drawing/2016/5/10/chartex" xmlns:cx5="http://schemas.microsoft.com/office/drawing/2016/5/11/chartex" xmlns:cx6="http://schemas.microsoft.com/office/drawing/2016/5/12/chartex" xmlns:cx7="http://schemas.microsoft.com/office/drawing/2016/5/13/chartex" xmlns:cx8="http://schemas.microsoft.com/office/drawing/2016/5/14/chartex" xmlns:mc="http://schemas.openxmlformats.org/markup-compatibility/2006" xmlns:aink="http://schemas.microsoft.com/office/drawing/2016/ink" xmlns:am3d="http://schemas.microsoft.com/office/drawing/2017/model3d" xmlns:o="urn:schemas-microsoft-com:office:office" xmlns:r="http://schemas.openxmlformats.org/officeDocument/2006/relationships" xmlns:m="http://schemas.openxmlformats.org/officeDocument/2006/math" xmlns:v="urn:schemas-microsoft-com:vml" xmlns:wp14="http://schemas.microsoft.com/office/word/2010/wordprocessingDrawing" xmlns:wp="http://schemas.openxmlformats.org/drawingml/2006/wordprocessingDrawing" xmlns:w10="urn:schemas-microsoft-com:office:word" xmlns:w="http://schemas.openxmlformats.org/wordprocessingml/2006/main" xmlns:w14="http://schemas.microsoft.com/office/word/2010/wordml" xmlns:w15="http://schemas.microsoft.com/office/word/2012/wordml" xmlns:w16cid="http://schemas.microsoft.com/office/word/2016/wordml/cid" xmlns:w16se="http://schemas.microsoft.com/office/word/2015/wordml/symex" xmlns:wpg="http://schemas.microsoft.com/office/word/2010/wordprocessingGroup" xmlns:wpi="http://schemas.microsoft.com/office/word/2010/wordprocessingInk" xmlns:wne="http://schemas.microsoft.com/office/word/2006/wordml" xmlns:wps="http://schemas.microsoft.com/office/word/2010/wordprocessingShape" mc:Ignorable="w14 w15 w16se w16cid wp14">
+<w:numbering xmlns:wpc="http://schemas.microsoft.com/office/word/2010/wordprocessingCanvas" xmlns:cx="http://schemas.microsoft.com/office/drawing/2014/chartex" xmlns:cx1="http://schemas.microsoft.com/office/drawing/2015/9/8/chartex" xmlns:cx2="http://schemas.microsoft.com/office/drawing/2015/10/21/chartex" xmlns:cx3="http://schemas.microsoft.com/office/drawing/2016/5/9/chartex" xmlns:cx4="http://schemas.microsoft.com/office/drawing/2016/5/10/chartex" xmlns:cx5="http://schemas.microsoft.com/office/drawing/2016/5/11/chartex" xmlns:cx6="http://schemas.microsoft.com/office/drawing/2016/5/12/chartex" xmlns:cx7="http://schemas.microsoft.com/office/drawing/2016/5/13/chartex" xmlns:cx8="http://schemas.microsoft.com/office/drawing/2016/5/14/chartex" xmlns:mc="http://schemas.openxmlformats.org/markup-compatibility/2006" xmlns:aink="http://schemas.microsoft.com/office/drawing/2016/ink" xmlns:am3d="http://schemas.microsoft.com/office/drawing/2017/model3d" xmlns:o="urn:schemas-microsoft-com:office:office" xmlns:r="http://schemas.openxmlformats.org/officeDocument/2006/relationships" xmlns:m="http://schemas.openxmlformats.org/officeDocument/2006/math" xmlns:v="urn:schemas-microsoft-com:vml" xmlns:wp14="http://schemas.microsoft.com/office/word/2010/wordprocessingDrawing" xmlns:wp="http://schemas.openxmlformats.org/drawingml/2006/wordprocessingDrawing" xmlns:w10="urn:schemas-microsoft-com:office:word" xmlns:w="http://schemas.openxmlformats.org/wordprocessingml/2006/main" xmlns:w14="http://schemas.microsoft.com/office/word/2010/wordml" xmlns:w15="http://schemas.microsoft.com/office/word/2012/wordml" xmlns:w16cex="http://schemas.microsoft.com/office/word/2018/wordml/cex" xmlns:w16cid="http://schemas.microsoft.com/office/word/2016/wordml/cid" xmlns:w16="http://schemas.microsoft.com/office/word/2018/wordml" xmlns:w16sdtdh="http://schemas.microsoft.com/office/word/2020/wordml/sdtdatahash" xmlns:w16se="http://schemas.microsoft.com/office/word/2015/wordml/symex" xmlns:wpg="http://schemas.microsoft.com/office/word/2010/wordprocessingGroup" xmlns:wpi="http://schemas.microsoft.com/office/word/2010/wordprocessingInk" xmlns:wne="http://schemas.microsoft.com/office/word/2006/wordml" xmlns:wps="http://schemas.microsoft.com/office/word/2010/wordprocessingShape" mc:Ignorable="w14 w15 w16se w16cid w16 w16cex w16sdtdh wp14">
   <w:abstractNum w:abstractNumId="0" w15:restartNumberingAfterBreak="0">
     <w:nsid w:val="09D90DDB"/>
     <w:multiLevelType w:val="hybridMultilevel"/>
@@ -2214,6 +3796,119 @@
     </w:lvl>
   </w:abstractNum>
   <w:abstractNum w:abstractNumId="1" w15:restartNumberingAfterBreak="0">
+    <w:nsid w:val="186E56DA"/>
+    <w:multiLevelType w:val="hybridMultilevel"/>
+    <w:tmpl w:val="3EA811DC"/>
+    <w:lvl w:ilvl="0" w:tplc="20000001">
+      <w:start w:val="1"/>
+      <w:numFmt w:val="bullet"/>
+      <w:lvlText w:val=""/>
+      <w:lvlJc w:val="left"/>
+      <w:pPr>
+        <w:ind w:left="720" w:hanging="360"/>
+      </w:pPr>
+      <w:rPr>
+        <w:rFonts w:ascii="Symbol" w:hAnsi="Symbol" w:hint="default"/>
+      </w:rPr>
+    </w:lvl>
+    <w:lvl w:ilvl="1" w:tplc="20000003" w:tentative="1">
+      <w:start w:val="1"/>
+      <w:numFmt w:val="bullet"/>
+      <w:lvlText w:val="o"/>
+      <w:lvlJc w:val="left"/>
+      <w:pPr>
+        <w:ind w:left="1440" w:hanging="360"/>
+      </w:pPr>
+      <w:rPr>
+        <w:rFonts w:ascii="Courier New" w:hAnsi="Courier New" w:cs="Courier New" w:hint="default"/>
+      </w:rPr>
+    </w:lvl>
+    <w:lvl w:ilvl="2" w:tplc="20000005" w:tentative="1">
+      <w:start w:val="1"/>
+      <w:numFmt w:val="bullet"/>
+      <w:lvlText w:val=""/>
+      <w:lvlJc w:val="left"/>
+      <w:pPr>
+        <w:ind w:left="2160" w:hanging="360"/>
+      </w:pPr>
+      <w:rPr>
+        <w:rFonts w:ascii="Wingdings" w:hAnsi="Wingdings" w:hint="default"/>
+      </w:rPr>
+    </w:lvl>
+    <w:lvl w:ilvl="3" w:tplc="20000001" w:tentative="1">
+      <w:start w:val="1"/>
+      <w:numFmt w:val="bullet"/>
+      <w:lvlText w:val=""/>
+      <w:lvlJc w:val="left"/>
+      <w:pPr>
+        <w:ind w:left="2880" w:hanging="360"/>
+      </w:pPr>
+      <w:rPr>
+        <w:rFonts w:ascii="Symbol" w:hAnsi="Symbol" w:hint="default"/>
+      </w:rPr>
+    </w:lvl>
+    <w:lvl w:ilvl="4" w:tplc="20000003" w:tentative="1">
+      <w:start w:val="1"/>
+      <w:numFmt w:val="bullet"/>
+      <w:lvlText w:val="o"/>
+      <w:lvlJc w:val="left"/>
+      <w:pPr>
+        <w:ind w:left="3600" w:hanging="360"/>
+      </w:pPr>
+      <w:rPr>
+        <w:rFonts w:ascii="Courier New" w:hAnsi="Courier New" w:cs="Courier New" w:hint="default"/>
+      </w:rPr>
+    </w:lvl>
+    <w:lvl w:ilvl="5" w:tplc="20000005" w:tentative="1">
+      <w:start w:val="1"/>
+      <w:numFmt w:val="bullet"/>
+      <w:lvlText w:val=""/>
+      <w:lvlJc w:val="left"/>
+      <w:pPr>
+        <w:ind w:left="4320" w:hanging="360"/>
+      </w:pPr>
+      <w:rPr>
+        <w:rFonts w:ascii="Wingdings" w:hAnsi="Wingdings" w:hint="default"/>
+      </w:rPr>
+    </w:lvl>
+    <w:lvl w:ilvl="6" w:tplc="20000001" w:tentative="1">
+      <w:start w:val="1"/>
+      <w:numFmt w:val="bullet"/>
+      <w:lvlText w:val=""/>
+      <w:lvlJc w:val="left"/>
+      <w:pPr>
+        <w:ind w:left="5040" w:hanging="360"/>
+      </w:pPr>
+      <w:rPr>
+        <w:rFonts w:ascii="Symbol" w:hAnsi="Symbol" w:hint="default"/>
+      </w:rPr>
+    </w:lvl>
+    <w:lvl w:ilvl="7" w:tplc="20000003" w:tentative="1">
+      <w:start w:val="1"/>
+      <w:numFmt w:val="bullet"/>
+      <w:lvlText w:val="o"/>
+      <w:lvlJc w:val="left"/>
+      <w:pPr>
+        <w:ind w:left="5760" w:hanging="360"/>
+      </w:pPr>
+      <w:rPr>
+        <w:rFonts w:ascii="Courier New" w:hAnsi="Courier New" w:cs="Courier New" w:hint="default"/>
+      </w:rPr>
+    </w:lvl>
+    <w:lvl w:ilvl="8" w:tplc="20000005" w:tentative="1">
+      <w:start w:val="1"/>
+      <w:numFmt w:val="bullet"/>
+      <w:lvlText w:val=""/>
+      <w:lvlJc w:val="left"/>
+      <w:pPr>
+        <w:ind w:left="6480" w:hanging="360"/>
+      </w:pPr>
+      <w:rPr>
+        <w:rFonts w:ascii="Wingdings" w:hAnsi="Wingdings" w:hint="default"/>
+      </w:rPr>
+    </w:lvl>
+  </w:abstractNum>
+  <w:abstractNum w:abstractNumId="2" w15:restartNumberingAfterBreak="0">
     <w:nsid w:val="31A8382D"/>
     <w:multiLevelType w:val="hybridMultilevel"/>
     <w:tmpl w:val="CD88533C"/>
@@ -2326,7 +4021,7 @@
       </w:rPr>
     </w:lvl>
   </w:abstractNum>
-  <w:abstractNum w:abstractNumId="2" w15:restartNumberingAfterBreak="0">
+  <w:abstractNum w:abstractNumId="3" w15:restartNumberingAfterBreak="0">
     <w:nsid w:val="3B9A4C2C"/>
     <w:multiLevelType w:val="hybridMultilevel"/>
     <w:tmpl w:val="0B2E69CE"/>
@@ -2439,7 +4134,120 @@
       </w:rPr>
     </w:lvl>
   </w:abstractNum>
-  <w:abstractNum w:abstractNumId="3" w15:restartNumberingAfterBreak="0">
+  <w:abstractNum w:abstractNumId="4" w15:restartNumberingAfterBreak="0">
+    <w:nsid w:val="3FCF2FB0"/>
+    <w:multiLevelType w:val="hybridMultilevel"/>
+    <w:tmpl w:val="7EA61D44"/>
+    <w:lvl w:ilvl="0" w:tplc="20000001">
+      <w:start w:val="1"/>
+      <w:numFmt w:val="bullet"/>
+      <w:lvlText w:val=""/>
+      <w:lvlJc w:val="left"/>
+      <w:pPr>
+        <w:ind w:left="720" w:hanging="360"/>
+      </w:pPr>
+      <w:rPr>
+        <w:rFonts w:ascii="Symbol" w:hAnsi="Symbol" w:hint="default"/>
+      </w:rPr>
+    </w:lvl>
+    <w:lvl w:ilvl="1" w:tplc="20000003" w:tentative="1">
+      <w:start w:val="1"/>
+      <w:numFmt w:val="bullet"/>
+      <w:lvlText w:val="o"/>
+      <w:lvlJc w:val="left"/>
+      <w:pPr>
+        <w:ind w:left="1440" w:hanging="360"/>
+      </w:pPr>
+      <w:rPr>
+        <w:rFonts w:ascii="Courier New" w:hAnsi="Courier New" w:cs="Courier New" w:hint="default"/>
+      </w:rPr>
+    </w:lvl>
+    <w:lvl w:ilvl="2" w:tplc="20000005" w:tentative="1">
+      <w:start w:val="1"/>
+      <w:numFmt w:val="bullet"/>
+      <w:lvlText w:val=""/>
+      <w:lvlJc w:val="left"/>
+      <w:pPr>
+        <w:ind w:left="2160" w:hanging="360"/>
+      </w:pPr>
+      <w:rPr>
+        <w:rFonts w:ascii="Wingdings" w:hAnsi="Wingdings" w:hint="default"/>
+      </w:rPr>
+    </w:lvl>
+    <w:lvl w:ilvl="3" w:tplc="20000001" w:tentative="1">
+      <w:start w:val="1"/>
+      <w:numFmt w:val="bullet"/>
+      <w:lvlText w:val=""/>
+      <w:lvlJc w:val="left"/>
+      <w:pPr>
+        <w:ind w:left="2880" w:hanging="360"/>
+      </w:pPr>
+      <w:rPr>
+        <w:rFonts w:ascii="Symbol" w:hAnsi="Symbol" w:hint="default"/>
+      </w:rPr>
+    </w:lvl>
+    <w:lvl w:ilvl="4" w:tplc="20000003" w:tentative="1">
+      <w:start w:val="1"/>
+      <w:numFmt w:val="bullet"/>
+      <w:lvlText w:val="o"/>
+      <w:lvlJc w:val="left"/>
+      <w:pPr>
+        <w:ind w:left="3600" w:hanging="360"/>
+      </w:pPr>
+      <w:rPr>
+        <w:rFonts w:ascii="Courier New" w:hAnsi="Courier New" w:cs="Courier New" w:hint="default"/>
+      </w:rPr>
+    </w:lvl>
+    <w:lvl w:ilvl="5" w:tplc="20000005" w:tentative="1">
+      <w:start w:val="1"/>
+      <w:numFmt w:val="bullet"/>
+      <w:lvlText w:val=""/>
+      <w:lvlJc w:val="left"/>
+      <w:pPr>
+        <w:ind w:left="4320" w:hanging="360"/>
+      </w:pPr>
+      <w:rPr>
+        <w:rFonts w:ascii="Wingdings" w:hAnsi="Wingdings" w:hint="default"/>
+      </w:rPr>
+    </w:lvl>
+    <w:lvl w:ilvl="6" w:tplc="20000001" w:tentative="1">
+      <w:start w:val="1"/>
+      <w:numFmt w:val="bullet"/>
+      <w:lvlText w:val=""/>
+      <w:lvlJc w:val="left"/>
+      <w:pPr>
+        <w:ind w:left="5040" w:hanging="360"/>
+      </w:pPr>
+      <w:rPr>
+        <w:rFonts w:ascii="Symbol" w:hAnsi="Symbol" w:hint="default"/>
+      </w:rPr>
+    </w:lvl>
+    <w:lvl w:ilvl="7" w:tplc="20000003" w:tentative="1">
+      <w:start w:val="1"/>
+      <w:numFmt w:val="bullet"/>
+      <w:lvlText w:val="o"/>
+      <w:lvlJc w:val="left"/>
+      <w:pPr>
+        <w:ind w:left="5760" w:hanging="360"/>
+      </w:pPr>
+      <w:rPr>
+        <w:rFonts w:ascii="Courier New" w:hAnsi="Courier New" w:cs="Courier New" w:hint="default"/>
+      </w:rPr>
+    </w:lvl>
+    <w:lvl w:ilvl="8" w:tplc="20000005" w:tentative="1">
+      <w:start w:val="1"/>
+      <w:numFmt w:val="bullet"/>
+      <w:lvlText w:val=""/>
+      <w:lvlJc w:val="left"/>
+      <w:pPr>
+        <w:ind w:left="6480" w:hanging="360"/>
+      </w:pPr>
+      <w:rPr>
+        <w:rFonts w:ascii="Wingdings" w:hAnsi="Wingdings" w:hint="default"/>
+      </w:rPr>
+    </w:lvl>
+  </w:abstractNum>
+  <w:abstractNum w:abstractNumId="5" w15:restartNumberingAfterBreak="0">
     <w:nsid w:val="419B0C50"/>
     <w:multiLevelType w:val="hybridMultilevel"/>
     <w:tmpl w:val="2696974E"/>
@@ -2552,23 +4360,29 @@
       </w:rPr>
     </w:lvl>
   </w:abstractNum>
-  <w:num w:numId="1">
+  <w:num w:numId="1" w16cid:durableId="1466117454">
     <w:abstractNumId w:val="0"/>
   </w:num>
-  <w:num w:numId="2">
+  <w:num w:numId="2" w16cid:durableId="1649629336">
+    <w:abstractNumId w:val="3"/>
+  </w:num>
+  <w:num w:numId="3" w16cid:durableId="1833715377">
+    <w:abstractNumId w:val="5"/>
+  </w:num>
+  <w:num w:numId="4" w16cid:durableId="133455290">
     <w:abstractNumId w:val="2"/>
   </w:num>
-  <w:num w:numId="3">
-    <w:abstractNumId w:val="3"/>
+  <w:num w:numId="5" w16cid:durableId="1698508819">
+    <w:abstractNumId w:val="1"/>
   </w:num>
-  <w:num w:numId="4">
-    <w:abstractNumId w:val="1"/>
+  <w:num w:numId="6" w16cid:durableId="1941062404">
+    <w:abstractNumId w:val="4"/>
   </w:num>
 </w:numbering>
 </file>
 
 <file path=word/styles.xml><?xml version="1.0" encoding="utf-8"?>
-<w:styles xmlns:mc="http://schemas.openxmlformats.org/markup-compatibility/2006" xmlns:r="http://schemas.openxmlformats.org/officeDocument/2006/relationships" xmlns:w="http://schemas.openxmlformats.org/wordprocessingml/2006/main" xmlns:w14="http://schemas.microsoft.com/office/word/2010/wordml" xmlns:w15="http://schemas.microsoft.com/office/word/2012/wordml" xmlns:w16cid="http://schemas.microsoft.com/office/word/2016/wordml/cid" xmlns:w16se="http://schemas.microsoft.com/office/word/2015/wordml/symex" mc:Ignorable="w14 w15 w16se w16cid">
+<w:styles xmlns:mc="http://schemas.openxmlformats.org/markup-compatibility/2006" xmlns:r="http://schemas.openxmlformats.org/officeDocument/2006/relationships" xmlns:w="http://schemas.openxmlformats.org/wordprocessingml/2006/main" xmlns:w14="http://schemas.microsoft.com/office/word/2010/wordml" xmlns:w15="http://schemas.microsoft.com/office/word/2012/wordml" xmlns:w16cex="http://schemas.microsoft.com/office/word/2018/wordml/cex" xmlns:w16cid="http://schemas.microsoft.com/office/word/2016/wordml/cid" xmlns:w16="http://schemas.microsoft.com/office/word/2018/wordml" xmlns:w16sdtdh="http://schemas.microsoft.com/office/word/2020/wordml/sdtdatahash" xmlns:w16se="http://schemas.microsoft.com/office/word/2015/wordml/symex" mc:Ignorable="w14 w15 w16se w16cid w16 w16cex w16sdtdh">
   <w:docDefaults>
     <w:rPrDefault>
       <w:rPr>
@@ -2584,7 +4398,7 @@
       </w:pPr>
     </w:pPrDefault>
   </w:docDefaults>
-  <w:latentStyles w:defLockedState="0" w:defUIPriority="99" w:defSemiHidden="0" w:defUnhideWhenUsed="0" w:defQFormat="0" w:count="375">
+  <w:latentStyles w:defLockedState="0" w:defUIPriority="99" w:defSemiHidden="0" w:defUnhideWhenUsed="0" w:defQFormat="0" w:count="376">
     <w:lsdException w:name="Normal" w:uiPriority="0" w:qFormat="1"/>
     <w:lsdException w:name="heading 1" w:uiPriority="9" w:qFormat="1"/>
     <w:lsdException w:name="heading 2" w:semiHidden="1" w:uiPriority="9" w:unhideWhenUsed="1" w:qFormat="1"/>
@@ -2690,7 +4504,6 @@
     <w:lsdException w:name="HTML Sample" w:semiHidden="1" w:unhideWhenUsed="1"/>
     <w:lsdException w:name="HTML Typewriter" w:semiHidden="1" w:unhideWhenUsed="1"/>
     <w:lsdException w:name="HTML Variable" w:semiHidden="1" w:unhideWhenUsed="1"/>
-    <w:lsdException w:name="Normal Table" w:semiHidden="1" w:unhideWhenUsed="1"/>
     <w:lsdException w:name="annotation subject" w:semiHidden="1" w:unhideWhenUsed="1"/>
     <w:lsdException w:name="No List" w:semiHidden="1" w:unhideWhenUsed="1"/>
     <w:lsdException w:name="Outline List 1" w:semiHidden="1" w:unhideWhenUsed="1"/>
@@ -2737,10 +4550,8 @@
     <w:lsdException w:name="Table Subtle 2" w:semiHidden="1" w:unhideWhenUsed="1"/>
     <w:lsdException w:name="Table Web 1" w:semiHidden="1" w:unhideWhenUsed="1"/>
     <w:lsdException w:name="Table Web 2" w:semiHidden="1" w:unhideWhenUsed="1"/>
-    <w:lsdException w:name="Table Web 3" w:semiHidden="1" w:unhideWhenUsed="1"/>
     <w:lsdException w:name="Balloon Text" w:semiHidden="1" w:unhideWhenUsed="1"/>
     <w:lsdException w:name="Table Grid" w:uiPriority="39"/>
-    <w:lsdException w:name="Table Theme" w:semiHidden="1" w:unhideWhenUsed="1"/>
     <w:lsdException w:name="Placeholder Text" w:semiHidden="1"/>
     <w:lsdException w:name="No Spacing" w:uiPriority="1" w:qFormat="1"/>
     <w:lsdException w:name="Light Shading" w:uiPriority="60"/>
@@ -2960,6 +4771,7 @@
     <w:lsdException w:name="Smart Hyperlink" w:semiHidden="1" w:unhideWhenUsed="1"/>
     <w:lsdException w:name="Hashtag" w:semiHidden="1" w:unhideWhenUsed="1"/>
     <w:lsdException w:name="Unresolved Mention" w:semiHidden="1" w:unhideWhenUsed="1"/>
+    <w:lsdException w:name="Smart Link" w:semiHidden="1" w:unhideWhenUsed="1"/>
   </w:latentStyles>
   <w:style w:type="paragraph" w:default="1" w:styleId="a">
     <w:name w:val="Normal"/>

</xml_diff>